<commit_message>
added to the docs
</commit_message>
<xml_diff>
--- a/Presentation/final2.docx
+++ b/Presentation/final2.docx
@@ -3793,6 +3793,16 @@
     </w:p>
     <w:p>
       <w:pPr>
+        <w:pStyle w:val="Heading3"/>
+      </w:pPr>
+      <w:bookmarkStart w:id="52" w:name="server-side-architecture"/>
+      <w:r>
+        <w:t xml:space="preserve">Server-side Architecture</w:t>
+      </w:r>
+      <w:bookmarkEnd w:id="52"/>
+    </w:p>
+    <w:p>
+      <w:pPr>
         <w:pStyle w:val="CaptionedFigure"/>
       </w:pPr>
       <w:r>
@@ -3811,7 +3821,7 @@
                     </pic:cNvPicPr>
                   </pic:nvPicPr>
                   <pic:blipFill>
-                    <a:blip r:embed="rId52"/>
+                    <a:blip r:embed="rId53"/>
                     <a:stretch>
                       <a:fillRect/>
                     </a:stretch>
@@ -3851,7 +3861,7 @@
         <w:pStyle w:val="BodyText"/>
       </w:pPr>
       <w:r>
-        <w:t xml:space="preserve">This is the Dependency graph of the server architecture with details about the MatchesManagerService class</w:t>
+        <w:t xml:space="preserve">This is the dependency graph of the server architecture with details about the MatchesManagerService class</w:t>
       </w:r>
       <w:r>
         <w:t xml:space="preserve"> </w:t>
@@ -3865,7 +3875,7 @@
         <w:pStyle w:val="BodyText"/>
       </w:pPr>
       <w:r>
-        <w:t xml:space="preserve">Going from top to bottom, we have the two classes that controll the traffic of the server, the MatchHub class</w:t>
+        <w:t xml:space="preserve">Going from top to bottom, we have the two classes that control the traffic of the server, the MatchHub class</w:t>
       </w:r>
       <w:r>
         <w:t xml:space="preserve"> </w:t>
@@ -4150,13 +4160,457 @@
     </w:p>
     <w:p>
       <w:pPr>
+        <w:pStyle w:val="Heading3"/>
+      </w:pPr>
+      <w:bookmarkStart w:id="54" w:name="client-side-architecture"/>
+      <w:r>
+        <w:t xml:space="preserve">Client-side Architecture</w:t>
+      </w:r>
+      <w:bookmarkEnd w:id="54"/>
+    </w:p>
+    <w:p>
+      <w:pPr>
+        <w:pStyle w:val="CaptionedFigure"/>
+      </w:pPr>
+      <w:r>
+        <w:drawing>
+          <wp:inline>
+            <wp:extent cx="5334000" cy="2867741"/>
+            <wp:effectExtent b="0" l="0" r="0" t="0"/>
+            <wp:docPr descr="The Client Architecture" title="" id="1" name="Picture"/>
+            <a:graphic>
+              <a:graphicData uri="http://schemas.openxmlformats.org/drawingml/2006/picture">
+                <pic:pic>
+                  <pic:nvPicPr>
+                    <pic:cNvPr descr="images/uml/client-arch.png" id="0" name="Picture"/>
+                    <pic:cNvPicPr>
+                      <a:picLocks noChangeArrowheads="1" noChangeAspect="1"/>
+                    </pic:cNvPicPr>
+                  </pic:nvPicPr>
+                  <pic:blipFill>
+                    <a:blip r:embed="rId55"/>
+                    <a:stretch>
+                      <a:fillRect/>
+                    </a:stretch>
+                  </pic:blipFill>
+                  <pic:spPr bwMode="auto">
+                    <a:xfrm>
+                      <a:off x="0" y="0"/>
+                      <a:ext cx="5334000" cy="2867741"/>
+                    </a:xfrm>
+                    <a:prstGeom prst="rect">
+                      <a:avLst/>
+                    </a:prstGeom>
+                    <a:noFill/>
+                    <a:ln w="9525">
+                      <a:noFill/>
+                      <a:headEnd/>
+                      <a:tailEnd/>
+                    </a:ln>
+                  </pic:spPr>
+                </pic:pic>
+              </a:graphicData>
+            </a:graphic>
+          </wp:inline>
+        </w:drawing>
+      </w:r>
+    </w:p>
+    <w:p>
+      <w:pPr>
+        <w:pStyle w:val="ImageCaption"/>
+      </w:pPr>
+      <w:r>
+        <w:t xml:space="preserve">The Client Architecture</w:t>
+      </w:r>
+    </w:p>
+    <w:p>
+      <w:pPr>
+        <w:pStyle w:val="BodyText"/>
+      </w:pPr>
+      <w:r>
+        <w:t xml:space="preserve">This is the dependency graph of the client architecture with details about the service classes.</w:t>
+      </w:r>
+    </w:p>
+    <w:p>
+      <w:pPr>
+        <w:pStyle w:val="BodyText"/>
+      </w:pPr>
+      <w:r>
+        <w:t xml:space="preserve">In the upper half of the diagram we have the components and in the lower half we got the services.</w:t>
+      </w:r>
+    </w:p>
+    <w:p>
+      <w:pPr>
+        <w:pStyle w:val="Heading4"/>
+      </w:pPr>
+      <w:bookmarkStart w:id="56" w:name="parent-components"/>
+      <w:r>
+        <w:t xml:space="preserve">Parent Components:</w:t>
+      </w:r>
+      <w:bookmarkEnd w:id="56"/>
+    </w:p>
+    <w:p>
+      <w:pPr>
+        <w:numPr>
+          <w:numId w:val="1013"/>
+          <w:ilvl w:val="0"/>
+        </w:numPr>
+      </w:pPr>
+      <w:r>
+        <w:t xml:space="preserve">MatchComponent: this component establishes the connection with the MatchHub on the back-end and manages the communication between</w:t>
+      </w:r>
+      <w:r>
+        <w:t xml:space="preserve"> </w:t>
+      </w:r>
+      <w:r>
+        <w:t xml:space="preserve">the hub and the component. This component delegates its computing tasks to the MatchService.</w:t>
+      </w:r>
+    </w:p>
+    <w:p>
+      <w:pPr>
+        <w:numPr>
+          <w:numId w:val="1013"/>
+          <w:ilvl w:val="0"/>
+        </w:numPr>
+      </w:pPr>
+      <w:r>
+        <w:t xml:space="preserve">MenuComponent: this component establishes a template for all the menus of the app and is the parent for all its child components, meaning that</w:t>
+      </w:r>
+      <w:r>
+        <w:t xml:space="preserve"> </w:t>
+      </w:r>
+      <w:r>
+        <w:t xml:space="preserve">a child component can’t be rendered without first rendering the MenuComponent.</w:t>
+      </w:r>
+      <w:r>
+        <w:t xml:space="preserve"> </w:t>
+      </w:r>
+      <w:r>
+        <w:t xml:space="preserve">For a menu like the</w:t>
+      </w:r>
+      <w:r>
+        <w:t xml:space="preserve"> </w:t>
+      </w:r>
+      <w:r>
+        <w:t xml:space="preserve">‘</w:t>
+      </w:r>
+      <w:r>
+        <w:t xml:space="preserve">help</w:t>
+      </w:r>
+      <w:r>
+        <w:t xml:space="preserve">’</w:t>
+      </w:r>
+      <w:r>
+        <w:t xml:space="preserve"> </w:t>
+      </w:r>
+      <w:r>
+        <w:t xml:space="preserve">menu the url will be</w:t>
+      </w:r>
+      <w:r>
+        <w:t xml:space="preserve"> </w:t>
+      </w:r>
+      <w:r>
+        <w:t xml:space="preserve">‘</w:t>
+      </w:r>
+      <w:r>
+        <w:t xml:space="preserve">menu/help</w:t>
+      </w:r>
+      <w:r>
+        <w:t xml:space="preserve">’</w:t>
+      </w:r>
+      <w:r>
+        <w:t xml:space="preserve"> </w:t>
+      </w:r>
+      <w:r>
+        <w:t xml:space="preserve">and for</w:t>
+      </w:r>
+      <w:r>
+        <w:t xml:space="preserve"> </w:t>
+      </w:r>
+      <w:r>
+        <w:t xml:space="preserve">‘</w:t>
+      </w:r>
+      <w:r>
+        <w:t xml:space="preserve">about</w:t>
+      </w:r>
+      <w:r>
+        <w:t xml:space="preserve">’</w:t>
+      </w:r>
+      <w:r>
+        <w:t xml:space="preserve"> </w:t>
+      </w:r>
+      <w:r>
+        <w:t xml:space="preserve">menu the url will be</w:t>
+      </w:r>
+      <w:r>
+        <w:t xml:space="preserve"> </w:t>
+      </w:r>
+      <w:r>
+        <w:t xml:space="preserve">‘</w:t>
+      </w:r>
+      <w:r>
+        <w:t xml:space="preserve">menu/about</w:t>
+      </w:r>
+      <w:r>
+        <w:t xml:space="preserve">’</w:t>
+      </w:r>
+      <w:r>
+        <w:t xml:space="preserve">. In other words, menu is a parent</w:t>
+      </w:r>
+      <w:r>
+        <w:t xml:space="preserve"> </w:t>
+      </w:r>
+      <w:r>
+        <w:t xml:space="preserve">to those components also from a routing perspective.</w:t>
+      </w:r>
+    </w:p>
+    <w:p>
+      <w:pPr>
+        <w:pStyle w:val="Heading4"/>
+      </w:pPr>
+      <w:bookmarkStart w:id="57" w:name="other-components"/>
+      <w:r>
+        <w:t xml:space="preserve">Other Components:</w:t>
+      </w:r>
+      <w:bookmarkEnd w:id="57"/>
+    </w:p>
+    <w:p>
+      <w:pPr>
+        <w:pStyle w:val="Compact"/>
+        <w:numPr>
+          <w:numId w:val="1014"/>
+          <w:ilvl w:val="0"/>
+        </w:numPr>
+      </w:pPr>
+      <w:r>
+        <w:t xml:space="preserve">ErrorComponent: this component is instantiated by the MatchComponent whenever there was an error in connecting to the match.</w:t>
+      </w:r>
+    </w:p>
+    <w:p>
+      <w:pPr>
+        <w:pStyle w:val="FirstParagraph"/>
+      </w:pPr>
+      <w:r>
+        <w:t xml:space="preserve">Possible errors are:</w:t>
+      </w:r>
+    </w:p>
+    <w:p>
+      <w:pPr>
+        <w:pStyle w:val="Compact"/>
+        <w:numPr>
+          <w:numId w:val="1015"/>
+          <w:ilvl w:val="0"/>
+        </w:numPr>
+      </w:pPr>
+      <w:r>
+        <w:t xml:space="preserve">The match key isn’t a valid Guid.</w:t>
+      </w:r>
+    </w:p>
+    <w:p>
+      <w:pPr>
+        <w:pStyle w:val="Compact"/>
+        <w:numPr>
+          <w:numId w:val="1015"/>
+          <w:ilvl w:val="0"/>
+        </w:numPr>
+      </w:pPr>
+      <w:r>
+        <w:t xml:space="preserve">The match is full (the match already started).</w:t>
+      </w:r>
+    </w:p>
+    <w:p>
+      <w:pPr>
+        <w:pStyle w:val="Compact"/>
+        <w:numPr>
+          <w:numId w:val="1015"/>
+          <w:ilvl w:val="0"/>
+        </w:numPr>
+      </w:pPr>
+      <w:r>
+        <w:t xml:space="preserve">The match is non-existent.</w:t>
+      </w:r>
+    </w:p>
+    <w:p>
+      <w:pPr>
+        <w:pStyle w:val="Heading4"/>
+      </w:pPr>
+      <w:bookmarkStart w:id="58" w:name="the-remaining-components-are-self-explanatory-in-that-they-correspond-to-their-respective-views.-for-example-the-matchcreatecomponent-is-the-match-creation-menu."/>
+      <w:r>
+        <w:t xml:space="preserve">The remaining components are self-explanatory, in that they correspond to their respective views. For example, the MatchCreateComponent is the match creation menu.</w:t>
+      </w:r>
+      <w:bookmarkEnd w:id="58"/>
+    </w:p>
+    <w:p>
+      <w:pPr>
+        <w:pStyle w:val="Heading4"/>
+      </w:pPr>
+      <w:bookmarkStart w:id="59" w:name="services"/>
+      <w:r>
+        <w:t xml:space="preserve">Services:</w:t>
+      </w:r>
+      <w:bookmarkEnd w:id="59"/>
+    </w:p>
+    <w:p>
+      <w:pPr>
+        <w:pStyle w:val="Compact"/>
+        <w:numPr>
+          <w:numId w:val="1016"/>
+          <w:ilvl w:val="0"/>
+        </w:numPr>
+      </w:pPr>
+      <w:r>
+        <w:t xml:space="preserve">MatchService: as stated above, MatchService is used by the MatchComponent to delegate its computing tasks.</w:t>
+      </w:r>
+      <w:r>
+        <w:t xml:space="preserve"> </w:t>
+      </w:r>
+      <w:r>
+        <w:t xml:space="preserve">The service also maintains the state of the grid in the _cells 2d array.</w:t>
+      </w:r>
+    </w:p>
+    <w:p>
+      <w:pPr>
+        <w:pStyle w:val="FirstParagraph"/>
+      </w:pPr>
+      <w:r>
+        <w:t xml:space="preserve">MatchService functions:</w:t>
+      </w:r>
+    </w:p>
+    <w:p>
+      <w:pPr>
+        <w:pStyle w:val="Compact"/>
+        <w:numPr>
+          <w:numId w:val="1017"/>
+          <w:ilvl w:val="0"/>
+        </w:numPr>
+      </w:pPr>
+      <w:r>
+        <w:t xml:space="preserve">drawGrid: is used to render the grid. The color of the grid border can be modified through the activation of the</w:t>
+      </w:r>
+      <w:r>
+        <w:t xml:space="preserve"> </w:t>
+      </w:r>
+      <w:r>
+        <w:t xml:space="preserve">“</w:t>
+      </w:r>
+      <w:r>
+        <w:t xml:space="preserve">Hash</w:t>
+      </w:r>
+      <w:r>
+        <w:t xml:space="preserve">”</w:t>
+      </w:r>
+      <w:r>
+        <w:t xml:space="preserve"> </w:t>
+      </w:r>
+      <w:r>
+        <w:t xml:space="preserve">button (for more details, see the</w:t>
+      </w:r>
+      <w:r>
+        <w:t xml:space="preserve"> </w:t>
+      </w:r>
+      <w:r>
+        <w:t xml:space="preserve">“</w:t>
+      </w:r>
+      <w:r>
+        <w:t xml:space="preserve">User Interface</w:t>
+      </w:r>
+      <w:r>
+        <w:t xml:space="preserve">”</w:t>
+      </w:r>
+      <w:r>
+        <w:t xml:space="preserve"> </w:t>
+      </w:r>
+      <w:r>
+        <w:t xml:space="preserve">section).</w:t>
+      </w:r>
+    </w:p>
+    <w:p>
+      <w:pPr>
+        <w:pStyle w:val="Compact"/>
+        <w:numPr>
+          <w:numId w:val="1017"/>
+          <w:ilvl w:val="0"/>
+        </w:numPr>
+      </w:pPr>
+      <w:r>
+        <w:t xml:space="preserve">startSimulation: is used to set a recurring task (recurs at every 60 ms) that renders a new generation of the finished game at every firing.</w:t>
+      </w:r>
+    </w:p>
+    <w:p>
+      <w:pPr>
+        <w:numPr>
+          <w:numId w:val="1017"/>
+          <w:ilvl w:val="0"/>
+        </w:numPr>
+      </w:pPr>
+      <w:r>
+        <w:t xml:space="preserve">renderSimulationStep: is used to set the _cells to the current generation and then call drawGrid to render everything on the game view.</w:t>
+      </w:r>
+    </w:p>
+    <w:p>
+      <w:pPr>
+        <w:numPr>
+          <w:numId w:val="1017"/>
+          <w:ilvl w:val="0"/>
+        </w:numPr>
+      </w:pPr>
+      <w:r>
+        <w:t xml:space="preserve">MatchCreateService: this service is where the MatchCreateComponent gets its rulesets from. MatchCreateService also has the responsability</w:t>
+      </w:r>
+      <w:r>
+        <w:t xml:space="preserve"> </w:t>
+      </w:r>
+      <w:r>
+        <w:t xml:space="preserve">of sending the match create model to the back-end for actual creation.</w:t>
+      </w:r>
+    </w:p>
+    <w:p>
+      <w:pPr>
+        <w:pStyle w:val="FirstParagraph"/>
+      </w:pPr>
+      <w:r>
+        <w:t xml:space="preserve">MatchCreateService functions:</w:t>
+      </w:r>
+    </w:p>
+    <w:p>
+      <w:pPr>
+        <w:pStyle w:val="Compact"/>
+        <w:numPr>
+          <w:numId w:val="1018"/>
+          <w:ilvl w:val="0"/>
+        </w:numPr>
+      </w:pPr>
+      <w:r>
+        <w:t xml:space="preserve">getRuleSets: this function returns the _rulesets array.</w:t>
+      </w:r>
+    </w:p>
+    <w:p>
+      <w:pPr>
+        <w:pStyle w:val="Compact"/>
+        <w:numPr>
+          <w:numId w:val="1018"/>
+          <w:ilvl w:val="0"/>
+        </w:numPr>
+      </w:pPr>
+      <w:r>
+        <w:t xml:space="preserve">createMatch: this function makes a http post request with the match create model to the corresponding endpoint in MatchController of the server.</w:t>
+      </w:r>
+      <w:r>
+        <w:t xml:space="preserve"> </w:t>
+      </w:r>
+      <w:r>
+        <w:t xml:space="preserve">It also returns an observable that can be used to easily track and manage the response of the server.</w:t>
+      </w:r>
+    </w:p>
+    <w:p>
+      <w:pPr>
         <w:pStyle w:val="Heading1"/>
       </w:pPr>
-      <w:bookmarkStart w:id="53" w:name="conclusion"/>
+      <w:bookmarkStart w:id="60" w:name="conclusion"/>
       <w:r>
         <w:t xml:space="preserve">Conclusion</w:t>
       </w:r>
-      <w:bookmarkEnd w:id="53"/>
+      <w:bookmarkEnd w:id="60"/>
     </w:p>
     <w:p>
       <w:pPr>
@@ -4284,11 +4738,11 @@
       <w:pPr>
         <w:pStyle w:val="Heading4"/>
       </w:pPr>
-      <w:bookmarkStart w:id="54" w:name="ideas-for-the-future"/>
+      <w:bookmarkStart w:id="61" w:name="ideas-for-the-future"/>
       <w:r>
         <w:t xml:space="preserve">Ideas for the future</w:t>
       </w:r>
-      <w:bookmarkEnd w:id="54"/>
+      <w:bookmarkEnd w:id="61"/>
     </w:p>
     <w:p>
       <w:pPr>
@@ -4308,11 +4762,11 @@
       <w:pPr>
         <w:pStyle w:val="Heading4"/>
       </w:pPr>
-      <w:bookmarkStart w:id="55" w:name="personal-opinion"/>
+      <w:bookmarkStart w:id="62" w:name="personal-opinion"/>
       <w:r>
         <w:t xml:space="preserve">Personal Opinion</w:t>
       </w:r>
-      <w:bookmarkEnd w:id="55"/>
+      <w:bookmarkEnd w:id="62"/>
     </w:p>
     <w:p>
       <w:pPr>
@@ -4358,7 +4812,7 @@
       <w:pPr>
         <w:pStyle w:val="Compact"/>
         <w:numPr>
-          <w:numId w:val="1013"/>
+          <w:numId w:val="1019"/>
           <w:ilvl w:val="0"/>
         </w:numPr>
       </w:pPr>
@@ -4370,7 +4824,7 @@
       <w:pPr>
         <w:pStyle w:val="Compact"/>
         <w:numPr>
-          <w:numId w:val="1013"/>
+          <w:numId w:val="1019"/>
           <w:ilvl w:val="0"/>
         </w:numPr>
       </w:pPr>
@@ -4382,7 +4836,7 @@
       <w:pPr>
         <w:pStyle w:val="Compact"/>
         <w:numPr>
-          <w:numId w:val="1013"/>
+          <w:numId w:val="1019"/>
           <w:ilvl w:val="0"/>
         </w:numPr>
       </w:pPr>
@@ -4394,7 +4848,7 @@
       <w:pPr>
         <w:pStyle w:val="Compact"/>
         <w:numPr>
-          <w:numId w:val="1013"/>
+          <w:numId w:val="1019"/>
           <w:ilvl w:val="0"/>
         </w:numPr>
       </w:pPr>
@@ -4422,21 +4876,21 @@
       <w:pPr>
         <w:pStyle w:val="Heading1"/>
       </w:pPr>
-      <w:bookmarkStart w:id="56" w:name="technologies"/>
+      <w:bookmarkStart w:id="63" w:name="technologies"/>
       <w:r>
         <w:t xml:space="preserve">Technologies</w:t>
       </w:r>
-      <w:bookmarkEnd w:id="56"/>
+      <w:bookmarkEnd w:id="63"/>
     </w:p>
     <w:p>
       <w:pPr>
         <w:pStyle w:val="Heading4"/>
       </w:pPr>
-      <w:bookmarkStart w:id="57" w:name="c"/>
+      <w:bookmarkStart w:id="64" w:name="c"/>
       <w:r>
         <w:t xml:space="preserve">C</w:t>
       </w:r>
-      <w:bookmarkEnd w:id="57"/>
+      <w:bookmarkEnd w:id="64"/>
     </w:p>
     <w:p>
       <w:pPr>
@@ -4480,11 +4934,11 @@
       <w:pPr>
         <w:pStyle w:val="Heading4"/>
       </w:pPr>
-      <w:bookmarkStart w:id="58" w:name="net-core"/>
+      <w:bookmarkStart w:id="65" w:name="net-core"/>
       <w:r>
         <w:t xml:space="preserve">.NET Core</w:t>
       </w:r>
-      <w:bookmarkEnd w:id="58"/>
+      <w:bookmarkEnd w:id="65"/>
     </w:p>
     <w:p>
       <w:pPr>
@@ -4534,11 +4988,11 @@
       <w:pPr>
         <w:pStyle w:val="Heading4"/>
       </w:pPr>
-      <w:bookmarkStart w:id="59" w:name="signalr"/>
+      <w:bookmarkStart w:id="66" w:name="signalr"/>
       <w:r>
         <w:t xml:space="preserve">SignalR</w:t>
       </w:r>
-      <w:bookmarkEnd w:id="59"/>
+      <w:bookmarkEnd w:id="66"/>
     </w:p>
     <w:p>
       <w:pPr>
@@ -4610,11 +5064,11 @@
       <w:pPr>
         <w:pStyle w:val="Heading4"/>
       </w:pPr>
-      <w:bookmarkStart w:id="60" w:name="angular-6"/>
+      <w:bookmarkStart w:id="67" w:name="angular-6"/>
       <w:r>
         <w:t xml:space="preserve">Angular 6</w:t>
       </w:r>
-      <w:bookmarkEnd w:id="60"/>
+      <w:bookmarkEnd w:id="67"/>
     </w:p>
     <w:p>
       <w:pPr>
@@ -4688,11 +5142,11 @@
       <w:pPr>
         <w:pStyle w:val="Heading4"/>
       </w:pPr>
-      <w:bookmarkStart w:id="61" w:name="automapper"/>
+      <w:bookmarkStart w:id="68" w:name="automapper"/>
       <w:r>
         <w:t xml:space="preserve">Automapper</w:t>
       </w:r>
-      <w:bookmarkEnd w:id="61"/>
+      <w:bookmarkEnd w:id="68"/>
     </w:p>
     <w:p>
       <w:pPr>
@@ -4724,11 +5178,11 @@
       <w:pPr>
         <w:pStyle w:val="Heading4"/>
       </w:pPr>
-      <w:bookmarkStart w:id="62" w:name="material-design-bootstrap"/>
+      <w:bookmarkStart w:id="69" w:name="material-design-bootstrap"/>
       <w:r>
         <w:t xml:space="preserve">Material Design Bootstrap</w:t>
       </w:r>
-      <w:bookmarkEnd w:id="62"/>
+      <w:bookmarkEnd w:id="69"/>
     </w:p>
     <w:p>
       <w:pPr>
@@ -4742,17 +5196,17 @@
       <w:pPr>
         <w:pStyle w:val="Heading1"/>
       </w:pPr>
-      <w:bookmarkStart w:id="63" w:name="bibliography"/>
+      <w:bookmarkStart w:id="70" w:name="bibliography"/>
       <w:r>
         <w:t xml:space="preserve">Bibliography</w:t>
       </w:r>
-      <w:bookmarkEnd w:id="63"/>
+      <w:bookmarkEnd w:id="70"/>
     </w:p>
     <w:p>
       <w:pPr>
         <w:pStyle w:val="Compact"/>
         <w:numPr>
-          <w:numId w:val="1014"/>
+          <w:numId w:val="1020"/>
           <w:ilvl w:val="0"/>
         </w:numPr>
       </w:pPr>
@@ -4764,7 +5218,7 @@
       <w:pPr>
         <w:pStyle w:val="Compact"/>
         <w:numPr>
-          <w:numId w:val="1014"/>
+          <w:numId w:val="1020"/>
           <w:ilvl w:val="0"/>
         </w:numPr>
       </w:pPr>
@@ -4776,7 +5230,7 @@
       <w:pPr>
         <w:pStyle w:val="Compact"/>
         <w:numPr>
-          <w:numId w:val="1014"/>
+          <w:numId w:val="1020"/>
           <w:ilvl w:val="0"/>
         </w:numPr>
       </w:pPr>
@@ -4788,7 +5242,7 @@
       <w:pPr>
         <w:pStyle w:val="Compact"/>
         <w:numPr>
-          <w:numId w:val="1014"/>
+          <w:numId w:val="1020"/>
           <w:ilvl w:val="0"/>
         </w:numPr>
       </w:pPr>
@@ -4800,7 +5254,7 @@
       <w:pPr>
         <w:pStyle w:val="Compact"/>
         <w:numPr>
-          <w:numId w:val="1014"/>
+          <w:numId w:val="1020"/>
           <w:ilvl w:val="0"/>
         </w:numPr>
       </w:pPr>
@@ -4812,7 +5266,7 @@
       <w:pPr>
         <w:pStyle w:val="Compact"/>
         <w:numPr>
-          <w:numId w:val="1014"/>
+          <w:numId w:val="1020"/>
           <w:ilvl w:val="0"/>
         </w:numPr>
       </w:pPr>
@@ -4824,7 +5278,7 @@
       <w:pPr>
         <w:pStyle w:val="Compact"/>
         <w:numPr>
-          <w:numId w:val="1014"/>
+          <w:numId w:val="1020"/>
           <w:ilvl w:val="0"/>
         </w:numPr>
       </w:pPr>
@@ -4836,7 +5290,7 @@
       <w:pPr>
         <w:pStyle w:val="Compact"/>
         <w:numPr>
-          <w:numId w:val="1014"/>
+          <w:numId w:val="1020"/>
           <w:ilvl w:val="0"/>
         </w:numPr>
       </w:pPr>
@@ -4848,7 +5302,7 @@
       <w:pPr>
         <w:pStyle w:val="Compact"/>
         <w:numPr>
-          <w:numId w:val="1014"/>
+          <w:numId w:val="1020"/>
           <w:ilvl w:val="0"/>
         </w:numPr>
       </w:pPr>
@@ -4860,7 +5314,7 @@
       <w:pPr>
         <w:pStyle w:val="Compact"/>
         <w:numPr>
-          <w:numId w:val="1014"/>
+          <w:numId w:val="1020"/>
           <w:ilvl w:val="0"/>
         </w:numPr>
       </w:pPr>
@@ -4872,7 +5326,7 @@
       <w:pPr>
         <w:pStyle w:val="Compact"/>
         <w:numPr>
-          <w:numId w:val="1014"/>
+          <w:numId w:val="1020"/>
           <w:ilvl w:val="0"/>
         </w:numPr>
       </w:pPr>
@@ -4884,7 +5338,7 @@
       <w:pPr>
         <w:pStyle w:val="Compact"/>
         <w:numPr>
-          <w:numId w:val="1014"/>
+          <w:numId w:val="1020"/>
           <w:ilvl w:val="0"/>
         </w:numPr>
       </w:pPr>
@@ -4896,7 +5350,7 @@
       <w:pPr>
         <w:pStyle w:val="Compact"/>
         <w:numPr>
-          <w:numId w:val="1014"/>
+          <w:numId w:val="1020"/>
           <w:ilvl w:val="0"/>
         </w:numPr>
       </w:pPr>
@@ -5455,6 +5909,24 @@
     <w:abstractNumId w:val="991"/>
   </w:num>
   <w:num w:numId="1014">
+    <w:abstractNumId w:val="991"/>
+  </w:num>
+  <w:num w:numId="1015">
+    <w:abstractNumId w:val="991"/>
+  </w:num>
+  <w:num w:numId="1016">
+    <w:abstractNumId w:val="991"/>
+  </w:num>
+  <w:num w:numId="1017">
+    <w:abstractNumId w:val="991"/>
+  </w:num>
+  <w:num w:numId="1018">
+    <w:abstractNumId w:val="991"/>
+  </w:num>
+  <w:num w:numId="1019">
+    <w:abstractNumId w:val="991"/>
+  </w:num>
+  <w:num w:numId="1020">
     <w:abstractNumId w:val="99411"/>
     <w:lvlOverride w:ilvl="0">
       <w:startOverride w:val="1"/>

</xml_diff>

<commit_message>
added to docs + small refactor
</commit_message>
<xml_diff>
--- a/Presentation/final2.docx
+++ b/Presentation/final2.docx
@@ -3793,7 +3793,7 @@
     </w:p>
     <w:p>
       <w:pPr>
-        <w:pStyle w:val="Heading3"/>
+        <w:pStyle w:val="Heading2"/>
       </w:pPr>
       <w:bookmarkStart w:id="52" w:name="server-side-architecture"/>
       <w:r>
@@ -4160,7 +4160,7 @@
     </w:p>
     <w:p>
       <w:pPr>
-        <w:pStyle w:val="Heading3"/>
+        <w:pStyle w:val="Heading2"/>
       </w:pPr>
       <w:bookmarkStart w:id="54" w:name="client-side-architecture"/>
       <w:r>
@@ -4241,52 +4241,574 @@
     </w:p>
     <w:p>
       <w:pPr>
+        <w:pStyle w:val="Heading3"/>
+      </w:pPr>
+      <w:bookmarkStart w:id="56" w:name="parent-components"/>
+      <w:r>
+        <w:t xml:space="preserve">Parent Components:</w:t>
+      </w:r>
+      <w:bookmarkEnd w:id="56"/>
+    </w:p>
+    <w:p>
+      <w:pPr>
+        <w:numPr>
+          <w:numId w:val="1013"/>
+          <w:ilvl w:val="0"/>
+        </w:numPr>
+      </w:pPr>
+      <w:r>
+        <w:t xml:space="preserve">MatchComponent: this component establishes the connection with the MatchHub on the back-end and manages the communication between</w:t>
+      </w:r>
+      <w:r>
+        <w:t xml:space="preserve"> </w:t>
+      </w:r>
+      <w:r>
+        <w:t xml:space="preserve">the hub and the component. This component delegates its computing tasks to the MatchService.</w:t>
+      </w:r>
+    </w:p>
+    <w:p>
+      <w:pPr>
+        <w:numPr>
+          <w:numId w:val="1013"/>
+          <w:ilvl w:val="0"/>
+        </w:numPr>
+      </w:pPr>
+      <w:r>
+        <w:t xml:space="preserve">MenuComponent: this component establishes a template for all the menus of the app and is the parent for all its child components, meaning that</w:t>
+      </w:r>
+      <w:r>
+        <w:t xml:space="preserve"> </w:t>
+      </w:r>
+      <w:r>
+        <w:t xml:space="preserve">a child component can’t be rendered without first rendering the MenuComponent.</w:t>
+      </w:r>
+      <w:r>
+        <w:t xml:space="preserve"> </w:t>
+      </w:r>
+      <w:r>
+        <w:t xml:space="preserve">For a menu like the</w:t>
+      </w:r>
+      <w:r>
+        <w:t xml:space="preserve"> </w:t>
+      </w:r>
+      <w:r>
+        <w:t xml:space="preserve">‘</w:t>
+      </w:r>
+      <w:r>
+        <w:t xml:space="preserve">help</w:t>
+      </w:r>
+      <w:r>
+        <w:t xml:space="preserve">’</w:t>
+      </w:r>
+      <w:r>
+        <w:t xml:space="preserve"> </w:t>
+      </w:r>
+      <w:r>
+        <w:t xml:space="preserve">menu the url will be</w:t>
+      </w:r>
+      <w:r>
+        <w:t xml:space="preserve"> </w:t>
+      </w:r>
+      <w:r>
+        <w:t xml:space="preserve">‘</w:t>
+      </w:r>
+      <w:r>
+        <w:t xml:space="preserve">menu/help</w:t>
+      </w:r>
+      <w:r>
+        <w:t xml:space="preserve">’</w:t>
+      </w:r>
+      <w:r>
+        <w:t xml:space="preserve"> </w:t>
+      </w:r>
+      <w:r>
+        <w:t xml:space="preserve">and for</w:t>
+      </w:r>
+      <w:r>
+        <w:t xml:space="preserve"> </w:t>
+      </w:r>
+      <w:r>
+        <w:t xml:space="preserve">‘</w:t>
+      </w:r>
+      <w:r>
+        <w:t xml:space="preserve">about</w:t>
+      </w:r>
+      <w:r>
+        <w:t xml:space="preserve">’</w:t>
+      </w:r>
+      <w:r>
+        <w:t xml:space="preserve"> </w:t>
+      </w:r>
+      <w:r>
+        <w:t xml:space="preserve">menu the url will be</w:t>
+      </w:r>
+      <w:r>
+        <w:t xml:space="preserve"> </w:t>
+      </w:r>
+      <w:r>
+        <w:t xml:space="preserve">‘</w:t>
+      </w:r>
+      <w:r>
+        <w:t xml:space="preserve">menu/about</w:t>
+      </w:r>
+      <w:r>
+        <w:t xml:space="preserve">’</w:t>
+      </w:r>
+      <w:r>
+        <w:t xml:space="preserve">. In other words, menu is a parent</w:t>
+      </w:r>
+      <w:r>
+        <w:t xml:space="preserve"> </w:t>
+      </w:r>
+      <w:r>
+        <w:t xml:space="preserve">to those components also from a routing perspective.</w:t>
+      </w:r>
+    </w:p>
+    <w:p>
+      <w:pPr>
+        <w:pStyle w:val="Heading3"/>
+      </w:pPr>
+      <w:bookmarkStart w:id="57" w:name="other-components"/>
+      <w:r>
+        <w:t xml:space="preserve">Other Components:</w:t>
+      </w:r>
+      <w:bookmarkEnd w:id="57"/>
+    </w:p>
+    <w:p>
+      <w:pPr>
+        <w:pStyle w:val="Compact"/>
+        <w:numPr>
+          <w:numId w:val="1014"/>
+          <w:ilvl w:val="0"/>
+        </w:numPr>
+      </w:pPr>
+      <w:r>
+        <w:t xml:space="preserve">ErrorComponent: this component is instantiated by the MatchComponent whenever there was an error in connecting to the match.</w:t>
+      </w:r>
+    </w:p>
+    <w:p>
+      <w:pPr>
+        <w:pStyle w:val="FirstParagraph"/>
+      </w:pPr>
+      <w:r>
+        <w:t xml:space="preserve">Possible errors are:</w:t>
+      </w:r>
+    </w:p>
+    <w:p>
+      <w:pPr>
+        <w:pStyle w:val="Compact"/>
+        <w:numPr>
+          <w:numId w:val="1015"/>
+          <w:ilvl w:val="0"/>
+        </w:numPr>
+      </w:pPr>
+      <w:r>
+        <w:t xml:space="preserve">The match key isn’t a valid Guid.</w:t>
+      </w:r>
+    </w:p>
+    <w:p>
+      <w:pPr>
+        <w:pStyle w:val="Compact"/>
+        <w:numPr>
+          <w:numId w:val="1015"/>
+          <w:ilvl w:val="0"/>
+        </w:numPr>
+      </w:pPr>
+      <w:r>
+        <w:t xml:space="preserve">The match is full (the match already started).</w:t>
+      </w:r>
+    </w:p>
+    <w:p>
+      <w:pPr>
+        <w:pStyle w:val="Compact"/>
+        <w:numPr>
+          <w:numId w:val="1015"/>
+          <w:ilvl w:val="0"/>
+        </w:numPr>
+      </w:pPr>
+      <w:r>
+        <w:t xml:space="preserve">The match is non-existent.</w:t>
+      </w:r>
+    </w:p>
+    <w:p>
+      <w:pPr>
         <w:pStyle w:val="Heading4"/>
       </w:pPr>
-      <w:bookmarkStart w:id="56" w:name="parent-components"/>
-      <w:r>
-        <w:t xml:space="preserve">Parent Components:</w:t>
-      </w:r>
-      <w:bookmarkEnd w:id="56"/>
-    </w:p>
-    <w:p>
-      <w:pPr>
-        <w:numPr>
-          <w:numId w:val="1013"/>
-          <w:ilvl w:val="0"/>
-        </w:numPr>
-      </w:pPr>
-      <w:r>
-        <w:t xml:space="preserve">MatchComponent: this component establishes the connection with the MatchHub on the back-end and manages the communication between</w:t>
-      </w:r>
-      <w:r>
-        <w:t xml:space="preserve"> </w:t>
-      </w:r>
-      <w:r>
-        <w:t xml:space="preserve">the hub and the component. This component delegates its computing tasks to the MatchService.</w:t>
-      </w:r>
-    </w:p>
-    <w:p>
-      <w:pPr>
-        <w:numPr>
-          <w:numId w:val="1013"/>
-          <w:ilvl w:val="0"/>
-        </w:numPr>
-      </w:pPr>
-      <w:r>
-        <w:t xml:space="preserve">MenuComponent: this component establishes a template for all the menus of the app and is the parent for all its child components, meaning that</w:t>
-      </w:r>
-      <w:r>
-        <w:t xml:space="preserve"> </w:t>
-      </w:r>
-      <w:r>
-        <w:t xml:space="preserve">a child component can’t be rendered without first rendering the MenuComponent.</w:t>
-      </w:r>
-      <w:r>
-        <w:t xml:space="preserve"> </w:t>
-      </w:r>
-      <w:r>
-        <w:t xml:space="preserve">For a menu like the</w:t>
+      <w:bookmarkStart w:id="58" w:name="the-remaining-components-are-self-explanatory-in-that-they-correspond-to-their-respective-views.-for-example-the-matchcreatecomponent-is-the-match-creation-menu."/>
+      <w:r>
+        <w:t xml:space="preserve">The remaining components are self-explanatory, in that they correspond to their respective views. For example, the MatchCreateComponent is the match creation menu.</w:t>
+      </w:r>
+      <w:bookmarkEnd w:id="58"/>
+    </w:p>
+    <w:p>
+      <w:pPr>
+        <w:pStyle w:val="Heading3"/>
+      </w:pPr>
+      <w:bookmarkStart w:id="59" w:name="services"/>
+      <w:r>
+        <w:t xml:space="preserve">Services:</w:t>
+      </w:r>
+      <w:bookmarkEnd w:id="59"/>
+    </w:p>
+    <w:p>
+      <w:pPr>
+        <w:pStyle w:val="Compact"/>
+        <w:numPr>
+          <w:numId w:val="1016"/>
+          <w:ilvl w:val="0"/>
+        </w:numPr>
+      </w:pPr>
+      <w:r>
+        <w:t xml:space="preserve">MatchService: as stated above, MatchService is used by the MatchComponent to delegate its computing tasks.</w:t>
+      </w:r>
+      <w:r>
+        <w:t xml:space="preserve"> </w:t>
+      </w:r>
+      <w:r>
+        <w:t xml:space="preserve">The service also maintains the state of the grid in the _cells 2d array.</w:t>
+      </w:r>
+    </w:p>
+    <w:p>
+      <w:pPr>
+        <w:pStyle w:val="FirstParagraph"/>
+      </w:pPr>
+      <w:r>
+        <w:t xml:space="preserve">MatchService functions:</w:t>
+      </w:r>
+    </w:p>
+    <w:p>
+      <w:pPr>
+        <w:pStyle w:val="Compact"/>
+        <w:numPr>
+          <w:numId w:val="1017"/>
+          <w:ilvl w:val="0"/>
+        </w:numPr>
+      </w:pPr>
+      <w:r>
+        <w:t xml:space="preserve">drawGrid: is used to render the grid. The color of the grid border can be modified through the activation of the</w:t>
+      </w:r>
+      <w:r>
+        <w:t xml:space="preserve"> </w:t>
+      </w:r>
+      <w:r>
+        <w:t xml:space="preserve">“</w:t>
+      </w:r>
+      <w:r>
+        <w:t xml:space="preserve">Hash</w:t>
+      </w:r>
+      <w:r>
+        <w:t xml:space="preserve">”</w:t>
+      </w:r>
+      <w:r>
+        <w:t xml:space="preserve"> </w:t>
+      </w:r>
+      <w:r>
+        <w:t xml:space="preserve">button (for more details, see the</w:t>
+      </w:r>
+      <w:r>
+        <w:t xml:space="preserve"> </w:t>
+      </w:r>
+      <w:r>
+        <w:t xml:space="preserve">“</w:t>
+      </w:r>
+      <w:r>
+        <w:t xml:space="preserve">User Interface</w:t>
+      </w:r>
+      <w:r>
+        <w:t xml:space="preserve">”</w:t>
+      </w:r>
+      <w:r>
+        <w:t xml:space="preserve"> </w:t>
+      </w:r>
+      <w:r>
+        <w:t xml:space="preserve">section).</w:t>
+      </w:r>
+    </w:p>
+    <w:p>
+      <w:pPr>
+        <w:pStyle w:val="Compact"/>
+        <w:numPr>
+          <w:numId w:val="1017"/>
+          <w:ilvl w:val="0"/>
+        </w:numPr>
+      </w:pPr>
+      <w:r>
+        <w:t xml:space="preserve">startSimulation: is used to set a recurring task (recurs at every 60 ms) that renders a new generation of the finished game at every firing.</w:t>
+      </w:r>
+    </w:p>
+    <w:p>
+      <w:pPr>
+        <w:numPr>
+          <w:numId w:val="1017"/>
+          <w:ilvl w:val="0"/>
+        </w:numPr>
+      </w:pPr>
+      <w:r>
+        <w:t xml:space="preserve">renderSimulationStep: is used to set the _cells to the current generation and then call drawGrid to render everything on the game view.</w:t>
+      </w:r>
+    </w:p>
+    <w:p>
+      <w:pPr>
+        <w:numPr>
+          <w:numId w:val="1017"/>
+          <w:ilvl w:val="0"/>
+        </w:numPr>
+      </w:pPr>
+      <w:r>
+        <w:t xml:space="preserve">MatchCreateService: this service is where the MatchCreateComponent gets its rulesets from. MatchCreateService also has the responsability</w:t>
+      </w:r>
+      <w:r>
+        <w:t xml:space="preserve"> </w:t>
+      </w:r>
+      <w:r>
+        <w:t xml:space="preserve">of sending the match create model to the back-end for actual creation.</w:t>
+      </w:r>
+    </w:p>
+    <w:p>
+      <w:pPr>
+        <w:pStyle w:val="FirstParagraph"/>
+      </w:pPr>
+      <w:r>
+        <w:t xml:space="preserve">MatchCreateService functions:</w:t>
+      </w:r>
+    </w:p>
+    <w:p>
+      <w:pPr>
+        <w:pStyle w:val="Compact"/>
+        <w:numPr>
+          <w:numId w:val="1018"/>
+          <w:ilvl w:val="0"/>
+        </w:numPr>
+      </w:pPr>
+      <w:r>
+        <w:t xml:space="preserve">getRuleSets: this function returns the _rulesets array.</w:t>
+      </w:r>
+    </w:p>
+    <w:p>
+      <w:pPr>
+        <w:pStyle w:val="Compact"/>
+        <w:numPr>
+          <w:numId w:val="1018"/>
+          <w:ilvl w:val="0"/>
+        </w:numPr>
+      </w:pPr>
+      <w:r>
+        <w:t xml:space="preserve">createMatch: this function makes a http post request with the match create model to the corresponding endpoint in MatchController of the server.</w:t>
+      </w:r>
+      <w:r>
+        <w:t xml:space="preserve"> </w:t>
+      </w:r>
+      <w:r>
+        <w:t xml:space="preserve">It also returns an observable that can be used to easily track and manage the response of the server.</w:t>
+      </w:r>
+    </w:p>
+    <w:p>
+      <w:pPr>
+        <w:pStyle w:val="Heading2"/>
+      </w:pPr>
+      <w:bookmarkStart w:id="60" w:name="code-examples"/>
+      <w:r>
+        <w:t xml:space="preserve">Code Examples</w:t>
+      </w:r>
+      <w:bookmarkEnd w:id="60"/>
+    </w:p>
+    <w:p>
+      <w:pPr>
+        <w:pStyle w:val="Heading3"/>
+      </w:pPr>
+      <w:bookmarkStart w:id="61" w:name="back-end-samples"/>
+      <w:r>
+        <w:t xml:space="preserve">Back-End Samples</w:t>
+      </w:r>
+      <w:bookmarkEnd w:id="61"/>
+    </w:p>
+    <w:p>
+      <w:pPr>
+        <w:pStyle w:val="SourceCode"/>
+      </w:pPr>
+      <w:r>
+        <w:rPr>
+          <w:rStyle w:val="VerbatimChar"/>
+        </w:rPr>
+        <w:t xml:space="preserve">public async Task SendConfig(string unparsedMatchKey, float[,] playerConfig, int assignedNumber) {</w:t>
+      </w:r>
+      <w:r>
+        <w:br w:type="textWrapping"/>
+      </w:r>
+      <w:r>
+        <w:rPr>
+          <w:rStyle w:val="VerbatimChar"/>
+        </w:rPr>
+        <w:t xml:space="preserve">    var matchKey = Guid.Parse(unparsedMatchKey);</w:t>
+      </w:r>
+      <w:r>
+        <w:br w:type="textWrapping"/>
+      </w:r>
+      <w:r>
+        <w:rPr>
+          <w:rStyle w:val="VerbatimChar"/>
+        </w:rPr>
+        <w:t xml:space="preserve">    var match = this._matchesManagerService.GetMatchModel(matchKey);</w:t>
+      </w:r>
+      <w:r>
+        <w:br w:type="textWrapping"/>
+      </w:r>
+      <w:r>
+        <w:rPr>
+          <w:rStyle w:val="VerbatimChar"/>
+        </w:rPr>
+        <w:t xml:space="preserve">    var playerId = this._matchesManagerService.FindPlayerId(Context.ConnectionId, match);</w:t>
+      </w:r>
+      <w:r>
+        <w:br w:type="textWrapping"/>
+      </w:r>
+      <w:r>
+        <w:rPr>
+          <w:rStyle w:val="VerbatimChar"/>
+        </w:rPr>
+        <w:t xml:space="preserve">    match.InitialConfigs.Add(new InitialConfigModel(playerConfig, playerId));</w:t>
+      </w:r>
+      <w:r>
+        <w:br w:type="textWrapping"/>
+      </w:r>
+      <w:r>
+        <w:br w:type="textWrapping"/>
+      </w:r>
+      <w:r>
+        <w:rPr>
+          <w:rStyle w:val="VerbatimChar"/>
+        </w:rPr>
+        <w:t xml:space="preserve">    await Clients.Group(matchKey.ToString()).SendAsync("PlayerSent", assignedNumber);</w:t>
+      </w:r>
+      <w:r>
+        <w:br w:type="textWrapping"/>
+      </w:r>
+      <w:r>
+        <w:br w:type="textWrapping"/>
+      </w:r>
+      <w:r>
+        <w:rPr>
+          <w:rStyle w:val="VerbatimChar"/>
+        </w:rPr>
+        <w:t xml:space="preserve">    if (match.InitialConfigs.Count == match.Players.Count) {</w:t>
+      </w:r>
+      <w:r>
+        <w:br w:type="textWrapping"/>
+      </w:r>
+      <w:r>
+        <w:rPr>
+          <w:rStyle w:val="VerbatimChar"/>
+        </w:rPr>
+        <w:t xml:space="preserve">        var result = this._algorithmService.RunGame(match);</w:t>
+      </w:r>
+      <w:r>
+        <w:br w:type="textWrapping"/>
+      </w:r>
+      <w:r>
+        <w:br w:type="textWrapping"/>
+      </w:r>
+      <w:r>
+        <w:rPr>
+          <w:rStyle w:val="VerbatimChar"/>
+        </w:rPr>
+        <w:t xml:space="preserve">        await Clients.Group(matchKey.ToString()).SendAsync("Game", result);</w:t>
+      </w:r>
+      <w:r>
+        <w:br w:type="textWrapping"/>
+      </w:r>
+      <w:r>
+        <w:rPr>
+          <w:rStyle w:val="VerbatimChar"/>
+        </w:rPr>
+        <w:t xml:space="preserve">        match.InitialConfigs.Clear();</w:t>
+      </w:r>
+      <w:r>
+        <w:br w:type="textWrapping"/>
+      </w:r>
+      <w:r>
+        <w:rPr>
+          <w:rStyle w:val="VerbatimChar"/>
+        </w:rPr>
+        <w:t xml:space="preserve">    }</w:t>
+      </w:r>
+      <w:r>
+        <w:br w:type="textWrapping"/>
+      </w:r>
+      <w:r>
+        <w:rPr>
+          <w:rStyle w:val="VerbatimChar"/>
+        </w:rPr>
+        <w:t xml:space="preserve">}</w:t>
+      </w:r>
+    </w:p>
+    <w:p>
+      <w:pPr>
+        <w:pStyle w:val="FirstParagraph"/>
+      </w:pPr>
+      <w:r>
+        <w:t xml:space="preserve">MatchHub SendConfig method:</w:t>
+      </w:r>
+    </w:p>
+    <w:p>
+      <w:pPr>
+        <w:pStyle w:val="BodyText"/>
+      </w:pPr>
+      <w:r>
+        <w:t xml:space="preserve">This method is invoked remotely by the client-side, which also is responsible with providing all the parameters.</w:t>
+      </w:r>
+    </w:p>
+    <w:p>
+      <w:pPr>
+        <w:pStyle w:val="Heading4"/>
+      </w:pPr>
+      <w:bookmarkStart w:id="62" w:name="the-parameters"/>
+      <w:r>
+        <w:t xml:space="preserve">The Parameters:</w:t>
+      </w:r>
+      <w:bookmarkEnd w:id="62"/>
+    </w:p>
+    <w:p>
+      <w:pPr>
+        <w:pStyle w:val="Compact"/>
+        <w:numPr>
+          <w:numId w:val="1019"/>
+          <w:ilvl w:val="0"/>
+        </w:numPr>
+      </w:pPr>
+      <w:r>
+        <w:t xml:space="preserve">unparsedMatchKey: guid converted to string that represents the match key.</w:t>
+      </w:r>
+    </w:p>
+    <w:p>
+      <w:pPr>
+        <w:pStyle w:val="Compact"/>
+        <w:numPr>
+          <w:numId w:val="1019"/>
+          <w:ilvl w:val="0"/>
+        </w:numPr>
+      </w:pPr>
+      <w:r>
+        <w:t xml:space="preserve">playerConfig: a 2d uniform array of float elements that represents the initial configuration of the player.</w:t>
+      </w:r>
+    </w:p>
+    <w:p>
+      <w:pPr>
+        <w:pStyle w:val="FirstParagraph"/>
+      </w:pPr>
+      <w:r>
+        <w:t xml:space="preserve">The 2d uniform float array has the following cell values:</w:t>
+      </w:r>
+    </w:p>
+    <w:p>
+      <w:pPr>
+        <w:pStyle w:val="Compact"/>
+        <w:numPr>
+          <w:numId w:val="1020"/>
+          <w:ilvl w:val="0"/>
+        </w:numPr>
+      </w:pPr>
+      <w:r>
+        <w:t xml:space="preserve">the assigned number of the player, which means that the cell is</w:t>
       </w:r>
       <w:r>
         <w:t xml:space="preserve"> </w:t>
@@ -4295,34 +4817,34 @@
         <w:t xml:space="preserve">‘</w:t>
       </w:r>
       <w:r>
-        <w:t xml:space="preserve">help</w:t>
+        <w:t xml:space="preserve">alive</w:t>
       </w:r>
       <w:r>
         <w:t xml:space="preserve">’</w:t>
       </w:r>
       <w:r>
-        <w:t xml:space="preserve"> </w:t>
-      </w:r>
-      <w:r>
-        <w:t xml:space="preserve">menu the url will be</w:t>
-      </w:r>
-      <w:r>
-        <w:t xml:space="preserve"> </w:t>
-      </w:r>
+        <w:t xml:space="preserve">.</w:t>
+      </w:r>
+    </w:p>
+    <w:p>
+      <w:pPr>
+        <w:pStyle w:val="Compact"/>
+        <w:numPr>
+          <w:numId w:val="1020"/>
+          <w:ilvl w:val="0"/>
+        </w:numPr>
+      </w:pPr>
       <w:r>
         <w:t xml:space="preserve">‘</w:t>
       </w:r>
       <w:r>
-        <w:t xml:space="preserve">menu/help</w:t>
+        <w:t xml:space="preserve">-1</w:t>
       </w:r>
       <w:r>
         <w:t xml:space="preserve">’</w:t>
       </w:r>
       <w:r>
-        <w:t xml:space="preserve"> </w:t>
-      </w:r>
-      <w:r>
-        <w:t xml:space="preserve">and for</w:t>
+        <w:t xml:space="preserve">, which means that the cell is</w:t>
       </w:r>
       <w:r>
         <w:t xml:space="preserve"> </w:t>
@@ -4331,59 +4853,333 @@
         <w:t xml:space="preserve">‘</w:t>
       </w:r>
       <w:r>
-        <w:t xml:space="preserve">about</w:t>
+        <w:t xml:space="preserve">dead</w:t>
       </w:r>
       <w:r>
         <w:t xml:space="preserve">’</w:t>
       </w:r>
       <w:r>
-        <w:t xml:space="preserve"> </w:t>
-      </w:r>
-      <w:r>
-        <w:t xml:space="preserve">menu the url will be</w:t>
-      </w:r>
-      <w:r>
-        <w:t xml:space="preserve"> </w:t>
-      </w:r>
+        <w:t xml:space="preserve">.</w:t>
+      </w:r>
+    </w:p>
+    <w:p>
+      <w:pPr>
+        <w:pStyle w:val="Compact"/>
+        <w:numPr>
+          <w:numId w:val="1020"/>
+          <w:ilvl w:val="0"/>
+        </w:numPr>
+      </w:pPr>
       <w:r>
         <w:t xml:space="preserve">‘</w:t>
       </w:r>
       <w:r>
-        <w:t xml:space="preserve">menu/about</w:t>
+        <w:t xml:space="preserve">-2</w:t>
       </w:r>
       <w:r>
         <w:t xml:space="preserve">’</w:t>
       </w:r>
       <w:r>
-        <w:t xml:space="preserve">. In other words, menu is a parent</w:t>
-      </w:r>
-      <w:r>
-        <w:t xml:space="preserve"> </w:t>
-      </w:r>
-      <w:r>
-        <w:t xml:space="preserve">to those components also from a routing perspective.</w:t>
+        <w:t xml:space="preserve">, which means that the cell is part of enemy territory.</w:t>
+      </w:r>
+    </w:p>
+    <w:p>
+      <w:pPr>
+        <w:pStyle w:val="Compact"/>
+        <w:numPr>
+          <w:numId w:val="1021"/>
+          <w:ilvl w:val="0"/>
+        </w:numPr>
+      </w:pPr>
+      <w:r>
+        <w:t xml:space="preserve">assignedNumber: the number assigned to the player. If the player has the assigned number</w:t>
+      </w:r>
+      <w:r>
+        <w:t xml:space="preserve"> </w:t>
+      </w:r>
+      <w:r>
+        <w:t xml:space="preserve">‘</w:t>
+      </w:r>
+      <w:r>
+        <w:t xml:space="preserve">2</w:t>
+      </w:r>
+      <w:r>
+        <w:t xml:space="preserve">’</w:t>
+      </w:r>
+      <w:r>
+        <w:t xml:space="preserve"> </w:t>
+      </w:r>
+      <w:r>
+        <w:t xml:space="preserve">then we call him player</w:t>
+      </w:r>
+      <w:r>
+        <w:t xml:space="preserve"> </w:t>
+      </w:r>
+      <w:r>
+        <w:t xml:space="preserve">‘</w:t>
+      </w:r>
+      <w:r>
+        <w:t xml:space="preserve">2</w:t>
+      </w:r>
+      <w:r>
+        <w:t xml:space="preserve">’</w:t>
+      </w:r>
+      <w:r>
+        <w:t xml:space="preserve">.</w:t>
+      </w:r>
+    </w:p>
+    <w:p>
+      <w:pPr>
+        <w:pStyle w:val="Heading1"/>
+      </w:pPr>
+      <w:bookmarkStart w:id="63" w:name="conclusion"/>
+      <w:r>
+        <w:t xml:space="preserve">Conclusion</w:t>
+      </w:r>
+      <w:bookmarkEnd w:id="63"/>
+    </w:p>
+    <w:p>
+      <w:pPr>
+        <w:pStyle w:val="FirstParagraph"/>
+      </w:pPr>
+      <w:r>
+        <w:t xml:space="preserve">The main goal of this thesis was to put cellular automata in a completely new, fresh, perspective that would appeal to anyone.</w:t>
+      </w:r>
+      <w:r>
+        <w:t xml:space="preserve"> </w:t>
+      </w:r>
+      <w:r>
+        <w:t xml:space="preserve">However, I didn’t want it to only seem like a fun idea, but also be a fun idea and experience, so I knew there was a long way to go in terms of</w:t>
+      </w:r>
+      <w:r>
+        <w:t xml:space="preserve"> </w:t>
+      </w:r>
+      <w:r>
+        <w:t xml:space="preserve">front-end work, which was quite scary for me, given that I wasn’t confident of my front-end engineering and design skills.</w:t>
+      </w:r>
+    </w:p>
+    <w:p>
+      <w:pPr>
+        <w:pStyle w:val="BodyText"/>
+      </w:pPr>
+      <w:r>
+        <w:t xml:space="preserve">I also wanted to learn a lot and explore, so I chose to use the latest updates for each major technology in the project, even though I knew I wouldn’t find</w:t>
+      </w:r>
+      <w:r>
+        <w:t xml:space="preserve"> </w:t>
+      </w:r>
+      <w:r>
+        <w:t xml:space="preserve">the most extensive documentation given their recent launches.</w:t>
+      </w:r>
+    </w:p>
+    <w:p>
+      <w:pPr>
+        <w:pStyle w:val="BodyText"/>
+      </w:pPr>
+      <w:r>
+        <w:t xml:space="preserve">At the beginning, it was pretty hard researching and getting used to signalR. I also had to open some issues on the aspnet/signalR github repository to</w:t>
+      </w:r>
+      <w:r>
+        <w:t xml:space="preserve"> </w:t>
+      </w:r>
+      <w:r>
+        <w:t xml:space="preserve">better understand what this and the older version of singalR have in common and what is different.</w:t>
+      </w:r>
+    </w:p>
+    <w:p>
+      <w:pPr>
+        <w:pStyle w:val="BodyText"/>
+      </w:pPr>
+      <w:r>
+        <w:t xml:space="preserve">I also had to get used to the front-end canvas and its mouse input event handling</w:t>
+      </w:r>
+      <w:r>
+        <w:t xml:space="preserve"> </w:t>
+      </w:r>
+      <w:r>
+        <w:t xml:space="preserve">and had to do a lot of brainstorming to figure out the design on the go,</w:t>
+      </w:r>
+      <w:r>
+        <w:t xml:space="preserve"> </w:t>
+      </w:r>
+      <w:r>
+        <w:t xml:space="preserve">because I wanted it to be my own invention, with as little outside help as possible.</w:t>
+      </w:r>
+    </w:p>
+    <w:p>
+      <w:pPr>
+        <w:pStyle w:val="BodyText"/>
+      </w:pPr>
+      <w:r>
+        <w:t xml:space="preserve">However, I think the hardest thing was to make hard architectural choices.</w:t>
+      </w:r>
+      <w:r>
+        <w:t xml:space="preserve"> </w:t>
+      </w:r>
+      <w:r>
+        <w:t xml:space="preserve">I made some architectural decisions that turned out to be not as succesful as I had hoped and then had to redo the whole thing.</w:t>
+      </w:r>
+      <w:r>
+        <w:t xml:space="preserve"> </w:t>
+      </w:r>
+      <w:r>
+        <w:t xml:space="preserve">But all those bad decision were great lessons for me and I discovered how much more important was</w:t>
+      </w:r>
+      <w:r>
+        <w:t xml:space="preserve"> </w:t>
+      </w:r>
+      <w:r>
+        <w:t xml:space="preserve">‘</w:t>
+      </w:r>
+      <w:r>
+        <w:t xml:space="preserve">planning ahead</w:t>
+      </w:r>
+      <w:r>
+        <w:t xml:space="preserve">’</w:t>
+      </w:r>
+      <w:r>
+        <w:t xml:space="preserve"> </w:t>
+      </w:r>
+      <w:r>
+        <w:t xml:space="preserve">than I originally thought.</w:t>
+      </w:r>
+    </w:p>
+    <w:p>
+      <w:pPr>
+        <w:pStyle w:val="BodyText"/>
+      </w:pPr>
+      <w:r>
+        <w:t xml:space="preserve">I also experimented with when to refactor my code and found out it’s better to do it early most of the times.</w:t>
+      </w:r>
+    </w:p>
+    <w:p>
+      <w:pPr>
+        <w:pStyle w:val="BodyText"/>
+      </w:pPr>
+      <w:r>
+        <w:t xml:space="preserve">Visual Studio Code offered me the flexibility I needed for both back-end and front-end and its lightness probably saved my calm a few times.</w:t>
       </w:r>
     </w:p>
     <w:p>
       <w:pPr>
         <w:pStyle w:val="Heading4"/>
       </w:pPr>
-      <w:bookmarkStart w:id="57" w:name="other-components"/>
-      <w:r>
-        <w:t xml:space="preserve">Other Components:</w:t>
-      </w:r>
-      <w:bookmarkEnd w:id="57"/>
+      <w:bookmarkStart w:id="64" w:name="ideas-for-the-future"/>
+      <w:r>
+        <w:t xml:space="preserve">Ideas for the future</w:t>
+      </w:r>
+      <w:bookmarkEnd w:id="64"/>
+    </w:p>
+    <w:p>
+      <w:pPr>
+        <w:pStyle w:val="FirstParagraph"/>
+      </w:pPr>
+      <w:r>
+        <w:t xml:space="preserve">In the future, the game could accommodate multiple classes of CAs, not only life-like CAs.</w:t>
+      </w:r>
+      <w:r>
+        <w:t xml:space="preserve"> </w:t>
+      </w:r>
+      <w:r>
+        <w:t xml:space="preserve">However, the greatest addition would be a singleplayer mode in which you can test out new ideas by playing with a single color or more and see how they interact.</w:t>
+      </w:r>
+    </w:p>
+    <w:p>
+      <w:pPr>
+        <w:pStyle w:val="Heading4"/>
+      </w:pPr>
+      <w:bookmarkStart w:id="65" w:name="personal-opinion"/>
+      <w:r>
+        <w:t xml:space="preserve">Personal Opinion</w:t>
+      </w:r>
+      <w:bookmarkEnd w:id="65"/>
+    </w:p>
+    <w:p>
+      <w:pPr>
+        <w:pStyle w:val="FirstParagraph"/>
+      </w:pPr>
+      <w:r>
+        <w:t xml:space="preserve">The result of my work until now is an application meeting the basic objectives I was set out to achieve. I also learned a lot from working on this project,</w:t>
+      </w:r>
+      <w:r>
+        <w:t xml:space="preserve"> </w:t>
+      </w:r>
+      <w:r>
+        <w:t xml:space="preserve">both technical knowledge and organizational wisdom.</w:t>
+      </w:r>
+    </w:p>
+    <w:p>
+      <w:pPr>
+        <w:pStyle w:val="BodyText"/>
+      </w:pPr>
+      <w:r>
+        <w:t xml:space="preserve">When I say</w:t>
+      </w:r>
+      <w:r>
+        <w:t xml:space="preserve"> </w:t>
+      </w:r>
+      <w:r>
+        <w:t xml:space="preserve">‘</w:t>
+      </w:r>
+      <w:r>
+        <w:t xml:space="preserve">organizational wisdom</w:t>
+      </w:r>
+      <w:r>
+        <w:t xml:space="preserve">’</w:t>
+      </w:r>
+      <w:r>
+        <w:t xml:space="preserve"> </w:t>
+      </w:r>
+      <w:r>
+        <w:t xml:space="preserve">I’m referring to:</w:t>
+      </w:r>
     </w:p>
     <w:p>
       <w:pPr>
         <w:pStyle w:val="Compact"/>
         <w:numPr>
-          <w:numId w:val="1014"/>
-          <w:ilvl w:val="0"/>
-        </w:numPr>
-      </w:pPr>
-      <w:r>
-        <w:t xml:space="preserve">ErrorComponent: this component is instantiated by the MatchComponent whenever there was an error in connecting to the match.</w:t>
+          <w:numId w:val="1022"/>
+          <w:ilvl w:val="0"/>
+        </w:numPr>
+      </w:pPr>
+      <w:r>
+        <w:t xml:space="preserve">reading as much as you can about the used frameworks before deciding on the architecture.</w:t>
+      </w:r>
+    </w:p>
+    <w:p>
+      <w:pPr>
+        <w:pStyle w:val="Compact"/>
+        <w:numPr>
+          <w:numId w:val="1022"/>
+          <w:ilvl w:val="0"/>
+        </w:numPr>
+      </w:pPr>
+      <w:r>
+        <w:t xml:space="preserve">refactoring early (even when you are the only person working on the project).</w:t>
+      </w:r>
+    </w:p>
+    <w:p>
+      <w:pPr>
+        <w:pStyle w:val="Compact"/>
+        <w:numPr>
+          <w:numId w:val="1022"/>
+          <w:ilvl w:val="0"/>
+        </w:numPr>
+      </w:pPr>
+      <w:r>
+        <w:t xml:space="preserve">realizing the importance of OOP principles.</w:t>
+      </w:r>
+    </w:p>
+    <w:p>
+      <w:pPr>
+        <w:pStyle w:val="Compact"/>
+        <w:numPr>
+          <w:numId w:val="1022"/>
+          <w:ilvl w:val="0"/>
+        </w:numPr>
+      </w:pPr>
+      <w:r>
+        <w:t xml:space="preserve">discussing your ideas with someone else.</w:t>
       </w:r>
     </w:p>
     <w:p>
@@ -4391,966 +5187,496 @@
         <w:pStyle w:val="FirstParagraph"/>
       </w:pPr>
       <w:r>
-        <w:t xml:space="preserve">Possible errors are:</w:t>
-      </w:r>
+        <w:t xml:space="preserve">I am also more confident now in my ability to produce good looking and dynamic UI.</w:t>
+      </w:r>
+    </w:p>
+    <w:p>
+      <w:pPr>
+        <w:pStyle w:val="BodyText"/>
+      </w:pPr>
+      <w:r>
+        <w:t xml:space="preserve">All in all, it was a thrilling experience that only made me more passionate and less scared about real-life, big projects.</w:t>
+      </w:r>
+    </w:p>
+    <w:p>
+      <w:pPr>
+        <w:pStyle w:val="Heading1"/>
+      </w:pPr>
+      <w:bookmarkStart w:id="66" w:name="technologies"/>
+      <w:r>
+        <w:t xml:space="preserve">Technologies</w:t>
+      </w:r>
+      <w:bookmarkEnd w:id="66"/>
+    </w:p>
+    <w:p>
+      <w:pPr>
+        <w:pStyle w:val="Heading4"/>
+      </w:pPr>
+      <w:bookmarkStart w:id="67" w:name="c"/>
+      <w:r>
+        <w:t xml:space="preserve">C</w:t>
+      </w:r>
+      <w:bookmarkEnd w:id="67"/>
+    </w:p>
+    <w:p>
+      <w:pPr>
+        <w:pStyle w:val="FirstParagraph"/>
+      </w:pPr>
+      <w:r>
+        <w:t xml:space="preserve">C# is a very versatile programming language, that can be used for game development, web development, and many more.</w:t>
+      </w:r>
+      <w:r>
+        <w:br w:type="textWrapping"/>
+      </w:r>
+      <w:r>
+        <w:t xml:space="preserve">It’s easier to use than lower-level language like C++ and more flexible than higher-level languages like Python.</w:t>
+      </w:r>
+      <w:r>
+        <w:br w:type="textWrapping"/>
+      </w:r>
+      <w:r>
+        <w:t xml:space="preserve">It’s also a very popular programming language, ranking 4th in the 2018 Stack Overflow Developer Survey in the</w:t>
+      </w:r>
+      <w:r>
+        <w:t xml:space="preserve"> </w:t>
+      </w:r>
+      <w:r>
+        <w:t xml:space="preserve">“</w:t>
+      </w:r>
+      <w:r>
+        <w:t xml:space="preserve">Most Popular Technologies</w:t>
+      </w:r>
+      <w:r>
+        <w:t xml:space="preserve">”</w:t>
+      </w:r>
+      <w:r>
+        <w:t xml:space="preserve"> </w:t>
+      </w:r>
+      <w:r>
+        <w:t xml:space="preserve">after Javascript, Java and Python.</w:t>
+      </w:r>
+    </w:p>
+    <w:p>
+      <w:pPr>
+        <w:pStyle w:val="Heading4"/>
+      </w:pPr>
+      <w:bookmarkStart w:id="68" w:name="net-core"/>
+      <w:r>
+        <w:t xml:space="preserve">.NET Core</w:t>
+      </w:r>
+      <w:bookmarkEnd w:id="68"/>
+    </w:p>
+    <w:p>
+      <w:pPr>
+        <w:pStyle w:val="FirstParagraph"/>
+      </w:pPr>
+      <w:r>
+        <w:t xml:space="preserve">.NET Core is a server-side framework that is open-source, cross-platform, lightweight and easy to use.</w:t>
+      </w:r>
+      <w:r>
+        <w:t xml:space="preserve"> </w:t>
+      </w:r>
+      <w:r>
+        <w:t xml:space="preserve">It can be said it is the</w:t>
+      </w:r>
+      <w:r>
+        <w:t xml:space="preserve"> </w:t>
+      </w:r>
+      <w:r>
+        <w:t xml:space="preserve">“</w:t>
+      </w:r>
+      <w:r>
+        <w:t xml:space="preserve">new kid on the block</w:t>
+      </w:r>
+      <w:r>
+        <w:t xml:space="preserve">”</w:t>
+      </w:r>
+      <w:r>
+        <w:t xml:space="preserve"> </w:t>
+      </w:r>
+      <w:r>
+        <w:t xml:space="preserve">compared to its predecesor, .NET Framework, and is very appealing</w:t>
+      </w:r>
+      <w:r>
+        <w:t xml:space="preserve"> </w:t>
+      </w:r>
+      <w:r>
+        <w:t xml:space="preserve">for newcomer programmers given its lightness and well documented features.</w:t>
+      </w:r>
+      <w:r>
+        <w:t xml:space="preserve"> </w:t>
+      </w:r>
+      <w:r>
+        <w:t xml:space="preserve">It is also the 4th most popular framework in the 2018 Stack Overflow Developer Survey.</w:t>
+      </w:r>
+    </w:p>
+    <w:p>
+      <w:pPr>
+        <w:pStyle w:val="Heading4"/>
+      </w:pPr>
+      <w:bookmarkStart w:id="69" w:name="signalr"/>
+      <w:r>
+        <w:t xml:space="preserve">SignalR</w:t>
+      </w:r>
+      <w:bookmarkEnd w:id="69"/>
+    </w:p>
+    <w:p>
+      <w:pPr>
+        <w:pStyle w:val="FirstParagraph"/>
+      </w:pPr>
+      <w:r>
+        <w:t xml:space="preserve">ASP.NET Core SignalR is a library that simplifies adding real-time web functionality to apps.</w:t>
+      </w:r>
+      <w:r>
+        <w:t xml:space="preserve"> </w:t>
+      </w:r>
+      <w:r>
+        <w:t xml:space="preserve">Real-time web functionality enables server-side code to push content to clients instantly.</w:t>
+      </w:r>
+    </w:p>
+    <w:p>
+      <w:pPr>
+        <w:pStyle w:val="BodyText"/>
+      </w:pPr>
+      <w:r>
+        <w:t xml:space="preserve">SignalR provides an API for creating server-to-client remote procedure calls (RPC).</w:t>
+      </w:r>
+      <w:r>
+        <w:t xml:space="preserve"> </w:t>
+      </w:r>
+      <w:r>
+        <w:t xml:space="preserve">The RPCs call JavaScript functions on clients from server-side .NET Core code.</w:t>
+      </w:r>
+    </w:p>
+    <w:p>
+      <w:pPr>
+        <w:pStyle w:val="BodyText"/>
+      </w:pPr>
+      <w:r>
+        <w:t xml:space="preserve">Naturally, the client-side version of signalR was used in conjuction with the .NET one so that functions</w:t>
+      </w:r>
+      <w:r>
+        <w:t xml:space="preserve"> </w:t>
+      </w:r>
+      <w:r>
+        <w:t xml:space="preserve">could be registered and thus made visible to the server-side hub</w:t>
+      </w:r>
+      <w:r>
+        <w:t xml:space="preserve"> </w:t>
+      </w:r>
+      <w:r>
+        <w:t xml:space="preserve">(A hub is a high-level pipeline that allows your client and server to call methods on each other).</w:t>
+      </w:r>
+      <w:r>
+        <w:t xml:space="preserve"> </w:t>
+      </w:r>
+      <w:r>
+        <w:t xml:space="preserve">The client-side version can also make</w:t>
+      </w:r>
+      <w:r>
+        <w:t xml:space="preserve"> </w:t>
+      </w:r>
+      <w:r>
+        <w:t xml:space="preserve">RPCs to server-side functions, thus making the communication between client-side and server-side very</w:t>
+      </w:r>
+      <w:r>
+        <w:t xml:space="preserve"> </w:t>
+      </w:r>
+      <w:r>
+        <w:t xml:space="preserve">simple and intuitive.</w:t>
+      </w:r>
+    </w:p>
+    <w:p>
+      <w:pPr>
+        <w:pStyle w:val="Heading4"/>
+      </w:pPr>
+      <w:bookmarkStart w:id="70" w:name="angular-6"/>
+      <w:r>
+        <w:t xml:space="preserve">Angular 6</w:t>
+      </w:r>
+      <w:bookmarkEnd w:id="70"/>
+    </w:p>
+    <w:p>
+      <w:pPr>
+        <w:pStyle w:val="FirstParagraph"/>
+      </w:pPr>
+      <w:r>
+        <w:t xml:space="preserve">Angular is a framework that makes it easy to build client-side apps.</w:t>
+      </w:r>
+      <w:r>
+        <w:br w:type="textWrapping"/>
+      </w:r>
+      <w:r>
+        <w:t xml:space="preserve">Angular combines declarative templates, dependency injection, end to end tooling, and integrated best practices to solve development challenges.</w:t>
+      </w:r>
+    </w:p>
+    <w:p>
+      <w:pPr>
+        <w:pStyle w:val="BodyText"/>
+      </w:pPr>
+      <w:r>
+        <w:t xml:space="preserve">Angular was the chosen client-side framework because of its following advantages: is trustwhorty, familiar, and has a strong ecosystem.</w:t>
+      </w:r>
+      <w:r>
+        <w:br w:type="textWrapping"/>
+      </w:r>
+      <w:r>
+        <w:t xml:space="preserve">Angular is trustworthy because The Angular team is committed to evolving Angular in a careful and planned manner,</w:t>
+      </w:r>
+      <w:r>
+        <w:t xml:space="preserve"> </w:t>
+      </w:r>
+      <w:r>
+        <w:t xml:space="preserve">with a publicly announced release schedule that allows developers to understand and plan for future changes to the framework.</w:t>
+      </w:r>
+      <w:r>
+        <w:t xml:space="preserve"> </w:t>
+      </w:r>
+      <w:r>
+        <w:t xml:space="preserve">They roll out new versions pretty frequently so it’s pretty obvious the framework is here to stay and evolve.</w:t>
+      </w:r>
+    </w:p>
+    <w:p>
+      <w:pPr>
+        <w:pStyle w:val="BodyText"/>
+      </w:pPr>
+      <w:r>
+        <w:t xml:space="preserve">Angular is familiar for a developer with C#/.NET background. Both C# and typescript rely on type specification which makes working with them</w:t>
+      </w:r>
+      <w:r>
+        <w:t xml:space="preserve"> </w:t>
+      </w:r>
+      <w:r>
+        <w:t xml:space="preserve">safer and clearer.</w:t>
+      </w:r>
+    </w:p>
+    <w:p>
+      <w:pPr>
+        <w:pStyle w:val="BodyText"/>
+      </w:pPr>
+      <w:r>
+        <w:t xml:space="preserve">Angular also has a strong ecosystem. There are thousands of libraries and code samples across the web for Angular</w:t>
+      </w:r>
+      <w:r>
+        <w:t xml:space="preserve"> </w:t>
+      </w:r>
+      <w:r>
+        <w:t xml:space="preserve">and given it has the giant tech company Google as its parent, we know for sure it has enough resources to grow.</w:t>
+      </w:r>
+    </w:p>
+    <w:p>
+      <w:pPr>
+        <w:pStyle w:val="Heading4"/>
+      </w:pPr>
+      <w:bookmarkStart w:id="71" w:name="automapper"/>
+      <w:r>
+        <w:t xml:space="preserve">Automapper</w:t>
+      </w:r>
+      <w:bookmarkEnd w:id="71"/>
+    </w:p>
+    <w:p>
+      <w:pPr>
+        <w:pStyle w:val="FirstParagraph"/>
+      </w:pPr>
+      <w:r>
+        <w:t xml:space="preserve">AutoMapper is an object-object mapper.</w:t>
+      </w:r>
+      <w:r>
+        <w:br w:type="textWrapping"/>
+      </w:r>
+      <w:r>
+        <w:t xml:space="preserve">Object-object mapping works by transforming an input object of one type into an output object of a different type.</w:t>
+      </w:r>
+      <w:r>
+        <w:t xml:space="preserve"> </w:t>
+      </w:r>
+      <w:r>
+        <w:t xml:space="preserve">What makes AutoMapper interesting is that it provides some interesting conventions to take the dirty work out of figuring out how to map type A to type B.</w:t>
+      </w:r>
+      <w:r>
+        <w:t xml:space="preserve"> </w:t>
+      </w:r>
+      <w:r>
+        <w:t xml:space="preserve">As long as type B follows AutoMapper’s established convention, almost zero configuration is needed to map two types.</w:t>
+      </w:r>
+    </w:p>
+    <w:p>
+      <w:pPr>
+        <w:pStyle w:val="Heading4"/>
+      </w:pPr>
+      <w:bookmarkStart w:id="72" w:name="material-design-bootstrap"/>
+      <w:r>
+        <w:t xml:space="preserve">Material Design Bootstrap</w:t>
+      </w:r>
+      <w:bookmarkEnd w:id="72"/>
+    </w:p>
+    <w:p>
+      <w:pPr>
+        <w:pStyle w:val="FirstParagraph"/>
+      </w:pPr>
+      <w:r>
+        <w:t xml:space="preserve">MD Bootstrap is a very popular desing framework meant to make front-end design easy and intuitive.</w:t>
+      </w:r>
+    </w:p>
+    <w:p>
+      <w:pPr>
+        <w:pStyle w:val="Heading1"/>
+      </w:pPr>
+      <w:bookmarkStart w:id="73" w:name="bibliography"/>
+      <w:r>
+        <w:t xml:space="preserve">Bibliography</w:t>
+      </w:r>
+      <w:bookmarkEnd w:id="73"/>
     </w:p>
     <w:p>
       <w:pPr>
         <w:pStyle w:val="Compact"/>
         <w:numPr>
-          <w:numId w:val="1015"/>
-          <w:ilvl w:val="0"/>
-        </w:numPr>
-      </w:pPr>
-      <w:r>
-        <w:t xml:space="preserve">The match key isn’t a valid Guid.</w:t>
+          <w:numId w:val="1023"/>
+          <w:ilvl w:val="0"/>
+        </w:numPr>
+      </w:pPr>
+      <w:r>
+        <w:t xml:space="preserve">https://docs.microsoft.com/en-us/aspnet/core/signalr/?view=aspnetcore-2.1</w:t>
       </w:r>
     </w:p>
     <w:p>
       <w:pPr>
         <w:pStyle w:val="Compact"/>
         <w:numPr>
-          <w:numId w:val="1015"/>
-          <w:ilvl w:val="0"/>
-        </w:numPr>
-      </w:pPr>
-      <w:r>
-        <w:t xml:space="preserve">The match is full (the match already started).</w:t>
+          <w:numId w:val="1023"/>
+          <w:ilvl w:val="0"/>
+        </w:numPr>
+      </w:pPr>
+      <w:r>
+        <w:t xml:space="preserve">http://psoup.math.wisc.edu/mcell/rullex_life.html</w:t>
       </w:r>
     </w:p>
     <w:p>
       <w:pPr>
         <w:pStyle w:val="Compact"/>
         <w:numPr>
-          <w:numId w:val="1015"/>
-          <w:ilvl w:val="0"/>
-        </w:numPr>
-      </w:pPr>
-      <w:r>
-        <w:t xml:space="preserve">The match is non-existent.</w:t>
-      </w:r>
-    </w:p>
-    <w:p>
-      <w:pPr>
-        <w:pStyle w:val="Heading4"/>
-      </w:pPr>
-      <w:bookmarkStart w:id="58" w:name="the-remaining-components-are-self-explanatory-in-that-they-correspond-to-their-respective-views.-for-example-the-matchcreatecomponent-is-the-match-creation-menu."/>
-      <w:r>
-        <w:t xml:space="preserve">The remaining components are self-explanatory, in that they correspond to their respective views. For example, the MatchCreateComponent is the match creation menu.</w:t>
-      </w:r>
-      <w:bookmarkEnd w:id="58"/>
-    </w:p>
-    <w:p>
-      <w:pPr>
-        <w:pStyle w:val="Heading4"/>
-      </w:pPr>
-      <w:bookmarkStart w:id="59" w:name="services"/>
-      <w:r>
-        <w:t xml:space="preserve">Services:</w:t>
-      </w:r>
-      <w:bookmarkEnd w:id="59"/>
+          <w:numId w:val="1023"/>
+          <w:ilvl w:val="0"/>
+        </w:numPr>
+      </w:pPr>
+      <w:r>
+        <w:t xml:space="preserve">https://angular.io/docs</w:t>
+      </w:r>
     </w:p>
     <w:p>
       <w:pPr>
         <w:pStyle w:val="Compact"/>
         <w:numPr>
-          <w:numId w:val="1016"/>
-          <w:ilvl w:val="0"/>
-        </w:numPr>
-      </w:pPr>
-      <w:r>
-        <w:t xml:space="preserve">MatchService: as stated above, MatchService is used by the MatchComponent to delegate its computing tasks.</w:t>
-      </w:r>
-      <w:r>
-        <w:t xml:space="preserve"> </w:t>
-      </w:r>
-      <w:r>
-        <w:t xml:space="preserve">The service also maintains the state of the grid in the _cells 2d array.</w:t>
-      </w:r>
-    </w:p>
-    <w:p>
-      <w:pPr>
-        <w:pStyle w:val="FirstParagraph"/>
-      </w:pPr>
-      <w:r>
-        <w:t xml:space="preserve">MatchService functions:</w:t>
+          <w:numId w:val="1023"/>
+          <w:ilvl w:val="0"/>
+        </w:numPr>
+      </w:pPr>
+      <w:r>
+        <w:t xml:space="preserve">http://docs.automapper.org/en/stable/index.html</w:t>
       </w:r>
     </w:p>
     <w:p>
       <w:pPr>
         <w:pStyle w:val="Compact"/>
         <w:numPr>
-          <w:numId w:val="1017"/>
-          <w:ilvl w:val="0"/>
-        </w:numPr>
-      </w:pPr>
-      <w:r>
-        <w:t xml:space="preserve">drawGrid: is used to render the grid. The color of the grid border can be modified through the activation of the</w:t>
-      </w:r>
-      <w:r>
-        <w:t xml:space="preserve"> </w:t>
-      </w:r>
-      <w:r>
-        <w:t xml:space="preserve">“</w:t>
-      </w:r>
-      <w:r>
-        <w:t xml:space="preserve">Hash</w:t>
-      </w:r>
-      <w:r>
-        <w:t xml:space="preserve">”</w:t>
-      </w:r>
-      <w:r>
-        <w:t xml:space="preserve"> </w:t>
-      </w:r>
-      <w:r>
-        <w:t xml:space="preserve">button (for more details, see the</w:t>
-      </w:r>
-      <w:r>
-        <w:t xml:space="preserve"> </w:t>
-      </w:r>
-      <w:r>
-        <w:t xml:space="preserve">“</w:t>
-      </w:r>
-      <w:r>
-        <w:t xml:space="preserve">User Interface</w:t>
-      </w:r>
-      <w:r>
-        <w:t xml:space="preserve">”</w:t>
-      </w:r>
-      <w:r>
-        <w:t xml:space="preserve"> </w:t>
-      </w:r>
-      <w:r>
-        <w:t xml:space="preserve">section).</w:t>
+          <w:numId w:val="1023"/>
+          <w:ilvl w:val="0"/>
+        </w:numPr>
+      </w:pPr>
+      <w:r>
+        <w:t xml:space="preserve">https://css-tricks.com/</w:t>
       </w:r>
     </w:p>
     <w:p>
       <w:pPr>
         <w:pStyle w:val="Compact"/>
         <w:numPr>
-          <w:numId w:val="1017"/>
-          <w:ilvl w:val="0"/>
-        </w:numPr>
-      </w:pPr>
-      <w:r>
-        <w:t xml:space="preserve">startSimulation: is used to set a recurring task (recurs at every 60 ms) that renders a new generation of the finished game at every firing.</w:t>
-      </w:r>
-    </w:p>
-    <w:p>
-      <w:pPr>
-        <w:numPr>
-          <w:numId w:val="1017"/>
-          <w:ilvl w:val="0"/>
-        </w:numPr>
-      </w:pPr>
-      <w:r>
-        <w:t xml:space="preserve">renderSimulationStep: is used to set the _cells to the current generation and then call drawGrid to render everything on the game view.</w:t>
-      </w:r>
-    </w:p>
-    <w:p>
-      <w:pPr>
-        <w:numPr>
-          <w:numId w:val="1017"/>
-          <w:ilvl w:val="0"/>
-        </w:numPr>
-      </w:pPr>
-      <w:r>
-        <w:t xml:space="preserve">MatchCreateService: this service is where the MatchCreateComponent gets its rulesets from. MatchCreateService also has the responsability</w:t>
-      </w:r>
-      <w:r>
-        <w:t xml:space="preserve"> </w:t>
-      </w:r>
-      <w:r>
-        <w:t xml:space="preserve">of sending the match create model to the back-end for actual creation.</w:t>
-      </w:r>
-    </w:p>
-    <w:p>
-      <w:pPr>
-        <w:pStyle w:val="FirstParagraph"/>
-      </w:pPr>
-      <w:r>
-        <w:t xml:space="preserve">MatchCreateService functions:</w:t>
+          <w:numId w:val="1023"/>
+          <w:ilvl w:val="0"/>
+        </w:numPr>
+      </w:pPr>
+      <w:r>
+        <w:t xml:space="preserve">https://mdbootstrap.com/</w:t>
       </w:r>
     </w:p>
     <w:p>
       <w:pPr>
         <w:pStyle w:val="Compact"/>
         <w:numPr>
-          <w:numId w:val="1018"/>
-          <w:ilvl w:val="0"/>
-        </w:numPr>
-      </w:pPr>
-      <w:r>
-        <w:t xml:space="preserve">getRuleSets: this function returns the _rulesets array.</w:t>
+          <w:numId w:val="1023"/>
+          <w:ilvl w:val="0"/>
+        </w:numPr>
+      </w:pPr>
+      <w:r>
+        <w:t xml:space="preserve">https://github.com/michaelbazos/angular-feather</w:t>
       </w:r>
     </w:p>
     <w:p>
       <w:pPr>
         <w:pStyle w:val="Compact"/>
         <w:numPr>
-          <w:numId w:val="1018"/>
-          <w:ilvl w:val="0"/>
-        </w:numPr>
-      </w:pPr>
-      <w:r>
-        <w:t xml:space="preserve">createMatch: this function makes a http post request with the match create model to the corresponding endpoint in MatchController of the server.</w:t>
-      </w:r>
-      <w:r>
-        <w:t xml:space="preserve"> </w:t>
-      </w:r>
-      <w:r>
-        <w:t xml:space="preserve">It also returns an observable that can be used to easily track and manage the response of the server.</w:t>
-      </w:r>
-    </w:p>
-    <w:p>
-      <w:pPr>
-        <w:pStyle w:val="Heading1"/>
-      </w:pPr>
-      <w:bookmarkStart w:id="60" w:name="conclusion"/>
-      <w:r>
-        <w:t xml:space="preserve">Conclusion</w:t>
-      </w:r>
-      <w:bookmarkEnd w:id="60"/>
-    </w:p>
-    <w:p>
-      <w:pPr>
-        <w:pStyle w:val="FirstParagraph"/>
-      </w:pPr>
-      <w:r>
-        <w:t xml:space="preserve">The main goal of this thesis was to put cellular automata in a completely new, fresh, perspective that would appeal to anyone.</w:t>
-      </w:r>
-      <w:r>
-        <w:t xml:space="preserve"> </w:t>
-      </w:r>
-      <w:r>
-        <w:t xml:space="preserve">However, I didn’t want it to only seem like a fun idea, but also be a fun idea and experience, so I knew there was a long way to go in terms of</w:t>
-      </w:r>
-      <w:r>
-        <w:t xml:space="preserve"> </w:t>
-      </w:r>
-      <w:r>
-        <w:t xml:space="preserve">front-end work, which was quite scary for me, given that I wasn’t confident of my front-end engineering and design skills.</w:t>
-      </w:r>
-    </w:p>
-    <w:p>
-      <w:pPr>
-        <w:pStyle w:val="BodyText"/>
-      </w:pPr>
-      <w:r>
-        <w:t xml:space="preserve">I also wanted to learn a lot and explore, so I chose to use the latest updates for each major technology in the project, even though I knew I wouldn’t find</w:t>
-      </w:r>
-      <w:r>
-        <w:t xml:space="preserve"> </w:t>
-      </w:r>
-      <w:r>
-        <w:t xml:space="preserve">the most extensive documentation given their recent launches.</w:t>
-      </w:r>
-    </w:p>
-    <w:p>
-      <w:pPr>
-        <w:pStyle w:val="BodyText"/>
-      </w:pPr>
-      <w:r>
-        <w:t xml:space="preserve">At the beginning, it was pretty hard researching and getting used to signalR. I also had to open some issues on the aspnet/signalR github repository to</w:t>
-      </w:r>
-      <w:r>
-        <w:t xml:space="preserve"> </w:t>
-      </w:r>
-      <w:r>
-        <w:t xml:space="preserve">better understand what this and the older version of singalR have in common and what is different.</w:t>
-      </w:r>
-    </w:p>
-    <w:p>
-      <w:pPr>
-        <w:pStyle w:val="BodyText"/>
-      </w:pPr>
-      <w:r>
-        <w:t xml:space="preserve">I also had to get used to the front-end canvas and its mouse input event handling</w:t>
-      </w:r>
-      <w:r>
-        <w:t xml:space="preserve"> </w:t>
-      </w:r>
-      <w:r>
-        <w:t xml:space="preserve">and had to do a lot of brainstorming to figure out the design on the go,</w:t>
-      </w:r>
-      <w:r>
-        <w:t xml:space="preserve"> </w:t>
-      </w:r>
-      <w:r>
-        <w:t xml:space="preserve">because I wanted it to be my own invention, with as little outside help as possible.</w:t>
-      </w:r>
-    </w:p>
-    <w:p>
-      <w:pPr>
-        <w:pStyle w:val="BodyText"/>
-      </w:pPr>
-      <w:r>
-        <w:t xml:space="preserve">However, I think the hardest thing was to make hard architectural choices.</w:t>
-      </w:r>
-      <w:r>
-        <w:t xml:space="preserve"> </w:t>
-      </w:r>
-      <w:r>
-        <w:t xml:space="preserve">I made some architectural decisions that turned out to be not as succesful as I had hoped and then had to redo the whole thing.</w:t>
-      </w:r>
-      <w:r>
-        <w:t xml:space="preserve"> </w:t>
-      </w:r>
-      <w:r>
-        <w:t xml:space="preserve">But all those bad decision were great lessons for me and I discovered how much more important was</w:t>
-      </w:r>
-      <w:r>
-        <w:t xml:space="preserve"> </w:t>
-      </w:r>
-      <w:r>
-        <w:t xml:space="preserve">‘</w:t>
-      </w:r>
-      <w:r>
-        <w:t xml:space="preserve">planning ahead</w:t>
-      </w:r>
-      <w:r>
-        <w:t xml:space="preserve">’</w:t>
-      </w:r>
-      <w:r>
-        <w:t xml:space="preserve"> </w:t>
-      </w:r>
-      <w:r>
-        <w:t xml:space="preserve">than I originally thought.</w:t>
-      </w:r>
-    </w:p>
-    <w:p>
-      <w:pPr>
-        <w:pStyle w:val="BodyText"/>
-      </w:pPr>
-      <w:r>
-        <w:t xml:space="preserve">I also experimented with when to refactor my code and found out it’s better to do it early most of the times.</w:t>
-      </w:r>
-    </w:p>
-    <w:p>
-      <w:pPr>
-        <w:pStyle w:val="BodyText"/>
-      </w:pPr>
-      <w:r>
-        <w:t xml:space="preserve">Visual Studio Code offered me the flexibility I needed for both back-end and front-end and its lightness probably saved my calm a few times.</w:t>
-      </w:r>
-    </w:p>
-    <w:p>
-      <w:pPr>
-        <w:pStyle w:val="Heading4"/>
-      </w:pPr>
-      <w:bookmarkStart w:id="61" w:name="ideas-for-the-future"/>
-      <w:r>
-        <w:t xml:space="preserve">Ideas for the future</w:t>
-      </w:r>
-      <w:bookmarkEnd w:id="61"/>
-    </w:p>
-    <w:p>
-      <w:pPr>
-        <w:pStyle w:val="FirstParagraph"/>
-      </w:pPr>
-      <w:r>
-        <w:t xml:space="preserve">In the future, the game could accommodate multiple classes of CAs, not only life-like CAs.</w:t>
-      </w:r>
-      <w:r>
-        <w:t xml:space="preserve"> </w:t>
-      </w:r>
-      <w:r>
-        <w:t xml:space="preserve">However, the greatest addition would be a singleplayer mode in which you can test out new ideas by playing with a single color or more and see how they interact.</w:t>
-      </w:r>
-    </w:p>
-    <w:p>
-      <w:pPr>
-        <w:pStyle w:val="Heading4"/>
-      </w:pPr>
-      <w:bookmarkStart w:id="62" w:name="personal-opinion"/>
-      <w:r>
-        <w:t xml:space="preserve">Personal Opinion</w:t>
-      </w:r>
-      <w:bookmarkEnd w:id="62"/>
-    </w:p>
-    <w:p>
-      <w:pPr>
-        <w:pStyle w:val="FirstParagraph"/>
-      </w:pPr>
-      <w:r>
-        <w:t xml:space="preserve">The result of my work until now is an application meeting the basic objectives I was set out to achieve. I also learned a lot from working on this project,</w:t>
-      </w:r>
-      <w:r>
-        <w:t xml:space="preserve"> </w:t>
-      </w:r>
-      <w:r>
-        <w:t xml:space="preserve">both technical knowledge and organizational wisdom.</w:t>
-      </w:r>
-    </w:p>
-    <w:p>
-      <w:pPr>
-        <w:pStyle w:val="BodyText"/>
-      </w:pPr>
-      <w:r>
-        <w:t xml:space="preserve">When I say</w:t>
-      </w:r>
-      <w:r>
-        <w:t xml:space="preserve"> </w:t>
-      </w:r>
-      <w:r>
-        <w:t xml:space="preserve">‘</w:t>
-      </w:r>
-      <w:r>
-        <w:t xml:space="preserve">organizational wisdom</w:t>
-      </w:r>
-      <w:r>
-        <w:t xml:space="preserve">’</w:t>
-      </w:r>
-      <w:r>
-        <w:t xml:space="preserve"> </w:t>
-      </w:r>
-      <w:r>
-        <w:t xml:space="preserve">I’m referring to:</w:t>
+          <w:numId w:val="1023"/>
+          <w:ilvl w:val="0"/>
+        </w:numPr>
+      </w:pPr>
+      <w:r>
+        <w:t xml:space="preserve">https://en.wikipedia.org/wiki/Cellular_automaton</w:t>
       </w:r>
     </w:p>
     <w:p>
       <w:pPr>
         <w:pStyle w:val="Compact"/>
         <w:numPr>
-          <w:numId w:val="1019"/>
-          <w:ilvl w:val="0"/>
-        </w:numPr>
-      </w:pPr>
-      <w:r>
-        <w:t xml:space="preserve">reading as much as you can about the used frameworks before deciding on the architecture.</w:t>
+          <w:numId w:val="1023"/>
+          <w:ilvl w:val="0"/>
+        </w:numPr>
+      </w:pPr>
+      <w:r>
+        <w:t xml:space="preserve">https://en.wikipedia.org/wiki/Conway%27s_Game_of_Life</w:t>
       </w:r>
     </w:p>
     <w:p>
       <w:pPr>
         <w:pStyle w:val="Compact"/>
         <w:numPr>
-          <w:numId w:val="1019"/>
-          <w:ilvl w:val="0"/>
-        </w:numPr>
-      </w:pPr>
-      <w:r>
-        <w:t xml:space="preserve">refactoring early (even when you are the only person working on the project).</w:t>
+          <w:numId w:val="1023"/>
+          <w:ilvl w:val="0"/>
+        </w:numPr>
+      </w:pPr>
+      <w:r>
+        <w:t xml:space="preserve">https://en.wikipedia.org/wiki/Life-like_cellular_automaton</w:t>
       </w:r>
     </w:p>
     <w:p>
       <w:pPr>
         <w:pStyle w:val="Compact"/>
         <w:numPr>
-          <w:numId w:val="1019"/>
-          <w:ilvl w:val="0"/>
-        </w:numPr>
-      </w:pPr>
-      <w:r>
-        <w:t xml:space="preserve">realizing the importance of OOP principles.</w:t>
+          <w:numId w:val="1023"/>
+          <w:ilvl w:val="0"/>
+        </w:numPr>
+      </w:pPr>
+      <w:r>
+        <w:t xml:space="preserve">http://www.mirekw.com/ca/whatis_mcell.html</w:t>
       </w:r>
     </w:p>
     <w:p>
       <w:pPr>
         <w:pStyle w:val="Compact"/>
         <w:numPr>
-          <w:numId w:val="1019"/>
-          <w:ilvl w:val="0"/>
-        </w:numPr>
-      </w:pPr>
-      <w:r>
-        <w:t xml:space="preserve">discussing your ideas with someone else.</w:t>
-      </w:r>
-    </w:p>
-    <w:p>
-      <w:pPr>
-        <w:pStyle w:val="FirstParagraph"/>
-      </w:pPr>
-      <w:r>
-        <w:t xml:space="preserve">I am also more confident now in my ability to produce good looking and dynamic UI.</w:t>
-      </w:r>
-    </w:p>
-    <w:p>
-      <w:pPr>
-        <w:pStyle w:val="BodyText"/>
-      </w:pPr>
-      <w:r>
-        <w:t xml:space="preserve">All in all, it was a thrilling experience that only made me more passionate and less scared about real-life, big projects.</w:t>
-      </w:r>
-    </w:p>
-    <w:p>
-      <w:pPr>
-        <w:pStyle w:val="Heading1"/>
-      </w:pPr>
-      <w:bookmarkStart w:id="63" w:name="technologies"/>
-      <w:r>
-        <w:t xml:space="preserve">Technologies</w:t>
-      </w:r>
-      <w:bookmarkEnd w:id="63"/>
-    </w:p>
-    <w:p>
-      <w:pPr>
-        <w:pStyle w:val="Heading4"/>
-      </w:pPr>
-      <w:bookmarkStart w:id="64" w:name="c"/>
-      <w:r>
-        <w:t xml:space="preserve">C</w:t>
-      </w:r>
-      <w:bookmarkEnd w:id="64"/>
-    </w:p>
-    <w:p>
-      <w:pPr>
-        <w:pStyle w:val="FirstParagraph"/>
-      </w:pPr>
-      <w:r>
-        <w:t xml:space="preserve">C# is a very versatile programming language, that can be used for game development, web development, and many more.</w:t>
-      </w:r>
-      <w:r>
-        <w:br w:type="textWrapping"/>
-      </w:r>
-      <w:r>
-        <w:t xml:space="preserve">It’s easier to use than lower-level language like C++ and more flexible than higher-level languages like Python.</w:t>
-      </w:r>
-      <w:r>
-        <w:br w:type="textWrapping"/>
-      </w:r>
-      <w:r>
-        <w:t xml:space="preserve">It’s also a very popular programming language, ranking 4th in the 2018 Stack Overflow Developer Survey in the</w:t>
-      </w:r>
-      <w:r>
-        <w:t xml:space="preserve"> </w:t>
-      </w:r>
-      <w:r>
-        <w:t xml:space="preserve">“</w:t>
-      </w:r>
-      <w:r>
-        <w:t xml:space="preserve">Most Popular Technologies</w:t>
-      </w:r>
-      <w:r>
-        <w:t xml:space="preserve">”</w:t>
-      </w:r>
-      <w:r>
-        <w:t xml:space="preserve"> </w:t>
-      </w:r>
-      <w:r>
-        <w:t xml:space="preserve">after Javascript, Java and Python.</w:t>
-      </w:r>
-    </w:p>
-    <w:p>
-      <w:pPr>
-        <w:pStyle w:val="Heading4"/>
-      </w:pPr>
-      <w:bookmarkStart w:id="65" w:name="net-core"/>
-      <w:r>
-        <w:t xml:space="preserve">.NET Core</w:t>
-      </w:r>
-      <w:bookmarkEnd w:id="65"/>
-    </w:p>
-    <w:p>
-      <w:pPr>
-        <w:pStyle w:val="FirstParagraph"/>
-      </w:pPr>
-      <w:r>
-        <w:t xml:space="preserve">.NET Core is a server-side framework that is open-source, cross-platform, lightweight and easy to use.</w:t>
-      </w:r>
-      <w:r>
-        <w:t xml:space="preserve"> </w:t>
-      </w:r>
-      <w:r>
-        <w:t xml:space="preserve">It can be said it is the</w:t>
-      </w:r>
-      <w:r>
-        <w:t xml:space="preserve"> </w:t>
-      </w:r>
-      <w:r>
-        <w:t xml:space="preserve">“</w:t>
-      </w:r>
-      <w:r>
-        <w:t xml:space="preserve">new kid on the block</w:t>
-      </w:r>
-      <w:r>
-        <w:t xml:space="preserve">”</w:t>
-      </w:r>
-      <w:r>
-        <w:t xml:space="preserve"> </w:t>
-      </w:r>
-      <w:r>
-        <w:t xml:space="preserve">compared to its predecesor, .NET Framework, and is very appealing</w:t>
-      </w:r>
-      <w:r>
-        <w:t xml:space="preserve"> </w:t>
-      </w:r>
-      <w:r>
-        <w:t xml:space="preserve">for newcomer programmers given its lightness and well documented features.</w:t>
-      </w:r>
-      <w:r>
-        <w:t xml:space="preserve"> </w:t>
-      </w:r>
-      <w:r>
-        <w:t xml:space="preserve">It is also the 4th most popular framework in the 2018 Stack Overflow Developer Survey.</w:t>
-      </w:r>
-    </w:p>
-    <w:p>
-      <w:pPr>
-        <w:pStyle w:val="Heading4"/>
-      </w:pPr>
-      <w:bookmarkStart w:id="66" w:name="signalr"/>
-      <w:r>
-        <w:t xml:space="preserve">SignalR</w:t>
-      </w:r>
-      <w:bookmarkEnd w:id="66"/>
-    </w:p>
-    <w:p>
-      <w:pPr>
-        <w:pStyle w:val="FirstParagraph"/>
-      </w:pPr>
-      <w:r>
-        <w:t xml:space="preserve">ASP.NET Core SignalR is a library that simplifies adding real-time web functionality to apps.</w:t>
-      </w:r>
-      <w:r>
-        <w:t xml:space="preserve"> </w:t>
-      </w:r>
-      <w:r>
-        <w:t xml:space="preserve">Real-time web functionality enables server-side code to push content to clients instantly.</w:t>
-      </w:r>
-    </w:p>
-    <w:p>
-      <w:pPr>
-        <w:pStyle w:val="BodyText"/>
-      </w:pPr>
-      <w:r>
-        <w:t xml:space="preserve">SignalR provides an API for creating server-to-client remote procedure calls (RPC).</w:t>
-      </w:r>
-      <w:r>
-        <w:t xml:space="preserve"> </w:t>
-      </w:r>
-      <w:r>
-        <w:t xml:space="preserve">The RPCs call JavaScript functions on clients from server-side .NET Core code.</w:t>
-      </w:r>
-    </w:p>
-    <w:p>
-      <w:pPr>
-        <w:pStyle w:val="BodyText"/>
-      </w:pPr>
-      <w:r>
-        <w:t xml:space="preserve">Naturally, the client-side version of signalR was used in conjuction with the .NET one so that functions</w:t>
-      </w:r>
-      <w:r>
-        <w:t xml:space="preserve"> </w:t>
-      </w:r>
-      <w:r>
-        <w:t xml:space="preserve">could be registered and thus made visible to the server-side hub</w:t>
-      </w:r>
-      <w:r>
-        <w:t xml:space="preserve"> </w:t>
-      </w:r>
-      <w:r>
-        <w:t xml:space="preserve">(A hub is a high-level pipeline that allows your client and server to call methods on each other).</w:t>
-      </w:r>
-      <w:r>
-        <w:t xml:space="preserve"> </w:t>
-      </w:r>
-      <w:r>
-        <w:t xml:space="preserve">The client-side version can also make</w:t>
-      </w:r>
-      <w:r>
-        <w:t xml:space="preserve"> </w:t>
-      </w:r>
-      <w:r>
-        <w:t xml:space="preserve">RPCs to server-side functions, thus making the communication between client-side and server-side very</w:t>
-      </w:r>
-      <w:r>
-        <w:t xml:space="preserve"> </w:t>
-      </w:r>
-      <w:r>
-        <w:t xml:space="preserve">simple and intuitive.</w:t>
-      </w:r>
-    </w:p>
-    <w:p>
-      <w:pPr>
-        <w:pStyle w:val="Heading4"/>
-      </w:pPr>
-      <w:bookmarkStart w:id="67" w:name="angular-6"/>
-      <w:r>
-        <w:t xml:space="preserve">Angular 6</w:t>
-      </w:r>
-      <w:bookmarkEnd w:id="67"/>
-    </w:p>
-    <w:p>
-      <w:pPr>
-        <w:pStyle w:val="FirstParagraph"/>
-      </w:pPr>
-      <w:r>
-        <w:t xml:space="preserve">Angular is a framework that makes it easy to build client-side apps.</w:t>
-      </w:r>
-      <w:r>
-        <w:br w:type="textWrapping"/>
-      </w:r>
-      <w:r>
-        <w:t xml:space="preserve">Angular combines declarative templates, dependency injection, end to end tooling, and integrated best practices to solve development challenges.</w:t>
-      </w:r>
-    </w:p>
-    <w:p>
-      <w:pPr>
-        <w:pStyle w:val="BodyText"/>
-      </w:pPr>
-      <w:r>
-        <w:t xml:space="preserve">Angular was the chosen client-side framework because of its following advantages: is trustwhorty, familiar, and has a strong ecosystem.</w:t>
-      </w:r>
-      <w:r>
-        <w:br w:type="textWrapping"/>
-      </w:r>
-      <w:r>
-        <w:t xml:space="preserve">Angular is trustworthy because The Angular team is committed to evolving Angular in a careful and planned manner,</w:t>
-      </w:r>
-      <w:r>
-        <w:t xml:space="preserve"> </w:t>
-      </w:r>
-      <w:r>
-        <w:t xml:space="preserve">with a publicly announced release schedule that allows developers to understand and plan for future changes to the framework.</w:t>
-      </w:r>
-      <w:r>
-        <w:t xml:space="preserve"> </w:t>
-      </w:r>
-      <w:r>
-        <w:t xml:space="preserve">They roll out new versions pretty frequently so it’s pretty obvious the framework is here to stay and evolve.</w:t>
-      </w:r>
-    </w:p>
-    <w:p>
-      <w:pPr>
-        <w:pStyle w:val="BodyText"/>
-      </w:pPr>
-      <w:r>
-        <w:t xml:space="preserve">Angular is familiar for a developer with C#/.NET background. Both C# and typescript rely on type specification which makes working with them</w:t>
-      </w:r>
-      <w:r>
-        <w:t xml:space="preserve"> </w:t>
-      </w:r>
-      <w:r>
-        <w:t xml:space="preserve">safer and clearer.</w:t>
-      </w:r>
-    </w:p>
-    <w:p>
-      <w:pPr>
-        <w:pStyle w:val="BodyText"/>
-      </w:pPr>
-      <w:r>
-        <w:t xml:space="preserve">Angular also has a strong ecosystem. There are thousands of libraries and code samples across the web for Angular</w:t>
-      </w:r>
-      <w:r>
-        <w:t xml:space="preserve"> </w:t>
-      </w:r>
-      <w:r>
-        <w:t xml:space="preserve">and given it has the giant tech company Google as its parent, we know for sure it has enough resources to grow.</w:t>
-      </w:r>
-    </w:p>
-    <w:p>
-      <w:pPr>
-        <w:pStyle w:val="Heading4"/>
-      </w:pPr>
-      <w:bookmarkStart w:id="68" w:name="automapper"/>
-      <w:r>
-        <w:t xml:space="preserve">Automapper</w:t>
-      </w:r>
-      <w:bookmarkEnd w:id="68"/>
-    </w:p>
-    <w:p>
-      <w:pPr>
-        <w:pStyle w:val="FirstParagraph"/>
-      </w:pPr>
-      <w:r>
-        <w:t xml:space="preserve">AutoMapper is an object-object mapper.</w:t>
-      </w:r>
-      <w:r>
-        <w:br w:type="textWrapping"/>
-      </w:r>
-      <w:r>
-        <w:t xml:space="preserve">Object-object mapping works by transforming an input object of one type into an output object of a different type.</w:t>
-      </w:r>
-      <w:r>
-        <w:t xml:space="preserve"> </w:t>
-      </w:r>
-      <w:r>
-        <w:t xml:space="preserve">What makes AutoMapper interesting is that it provides some interesting conventions to take the dirty work out of figuring out how to map type A to type B.</w:t>
-      </w:r>
-      <w:r>
-        <w:t xml:space="preserve"> </w:t>
-      </w:r>
-      <w:r>
-        <w:t xml:space="preserve">As long as type B follows AutoMapper’s established convention, almost zero configuration is needed to map two types.</w:t>
-      </w:r>
-    </w:p>
-    <w:p>
-      <w:pPr>
-        <w:pStyle w:val="Heading4"/>
-      </w:pPr>
-      <w:bookmarkStart w:id="69" w:name="material-design-bootstrap"/>
-      <w:r>
-        <w:t xml:space="preserve">Material Design Bootstrap</w:t>
-      </w:r>
-      <w:bookmarkEnd w:id="69"/>
-    </w:p>
-    <w:p>
-      <w:pPr>
-        <w:pStyle w:val="FirstParagraph"/>
-      </w:pPr>
-      <w:r>
-        <w:t xml:space="preserve">MD Bootstrap is a very popular desing framework meant to make front-end design easy and intuitive.</w:t>
-      </w:r>
-    </w:p>
-    <w:p>
-      <w:pPr>
-        <w:pStyle w:val="Heading1"/>
-      </w:pPr>
-      <w:bookmarkStart w:id="70" w:name="bibliography"/>
-      <w:r>
-        <w:t xml:space="preserve">Bibliography</w:t>
-      </w:r>
-      <w:bookmarkEnd w:id="70"/>
+          <w:numId w:val="1023"/>
+          <w:ilvl w:val="0"/>
+        </w:numPr>
+      </w:pPr>
+      <w:r>
+        <w:t xml:space="preserve">https://medium.com/angular-japan-user-group/why-developers-and-companies-choose-angular-4c9ba6098e1c</w:t>
+      </w:r>
     </w:p>
     <w:p>
       <w:pPr>
         <w:pStyle w:val="Compact"/>
         <w:numPr>
-          <w:numId w:val="1020"/>
-          <w:ilvl w:val="0"/>
-        </w:numPr>
-      </w:pPr>
-      <w:r>
-        <w:t xml:space="preserve">https://docs.microsoft.com/en-us/aspnet/core/signalr/?view=aspnetcore-2.1</w:t>
-      </w:r>
-    </w:p>
-    <w:p>
-      <w:pPr>
-        <w:pStyle w:val="Compact"/>
-        <w:numPr>
-          <w:numId w:val="1020"/>
-          <w:ilvl w:val="0"/>
-        </w:numPr>
-      </w:pPr>
-      <w:r>
-        <w:t xml:space="preserve">http://psoup.math.wisc.edu/mcell/rullex_life.html</w:t>
-      </w:r>
-    </w:p>
-    <w:p>
-      <w:pPr>
-        <w:pStyle w:val="Compact"/>
-        <w:numPr>
-          <w:numId w:val="1020"/>
-          <w:ilvl w:val="0"/>
-        </w:numPr>
-      </w:pPr>
-      <w:r>
-        <w:t xml:space="preserve">https://angular.io/docs</w:t>
-      </w:r>
-    </w:p>
-    <w:p>
-      <w:pPr>
-        <w:pStyle w:val="Compact"/>
-        <w:numPr>
-          <w:numId w:val="1020"/>
-          <w:ilvl w:val="0"/>
-        </w:numPr>
-      </w:pPr>
-      <w:r>
-        <w:t xml:space="preserve">http://docs.automapper.org/en/stable/index.html</w:t>
-      </w:r>
-    </w:p>
-    <w:p>
-      <w:pPr>
-        <w:pStyle w:val="Compact"/>
-        <w:numPr>
-          <w:numId w:val="1020"/>
-          <w:ilvl w:val="0"/>
-        </w:numPr>
-      </w:pPr>
-      <w:r>
-        <w:t xml:space="preserve">https://css-tricks.com/</w:t>
-      </w:r>
-    </w:p>
-    <w:p>
-      <w:pPr>
-        <w:pStyle w:val="Compact"/>
-        <w:numPr>
-          <w:numId w:val="1020"/>
-          <w:ilvl w:val="0"/>
-        </w:numPr>
-      </w:pPr>
-      <w:r>
-        <w:t xml:space="preserve">https://mdbootstrap.com/</w:t>
-      </w:r>
-    </w:p>
-    <w:p>
-      <w:pPr>
-        <w:pStyle w:val="Compact"/>
-        <w:numPr>
-          <w:numId w:val="1020"/>
-          <w:ilvl w:val="0"/>
-        </w:numPr>
-      </w:pPr>
-      <w:r>
-        <w:t xml:space="preserve">https://github.com/michaelbazos/angular-feather</w:t>
-      </w:r>
-    </w:p>
-    <w:p>
-      <w:pPr>
-        <w:pStyle w:val="Compact"/>
-        <w:numPr>
-          <w:numId w:val="1020"/>
-          <w:ilvl w:val="0"/>
-        </w:numPr>
-      </w:pPr>
-      <w:r>
-        <w:t xml:space="preserve">https://en.wikipedia.org/wiki/Cellular_automaton</w:t>
-      </w:r>
-    </w:p>
-    <w:p>
-      <w:pPr>
-        <w:pStyle w:val="Compact"/>
-        <w:numPr>
-          <w:numId w:val="1020"/>
-          <w:ilvl w:val="0"/>
-        </w:numPr>
-      </w:pPr>
-      <w:r>
-        <w:t xml:space="preserve">https://en.wikipedia.org/wiki/Conway%27s_Game_of_Life</w:t>
-      </w:r>
-    </w:p>
-    <w:p>
-      <w:pPr>
-        <w:pStyle w:val="Compact"/>
-        <w:numPr>
-          <w:numId w:val="1020"/>
-          <w:ilvl w:val="0"/>
-        </w:numPr>
-      </w:pPr>
-      <w:r>
-        <w:t xml:space="preserve">https://en.wikipedia.org/wiki/Life-like_cellular_automaton</w:t>
-      </w:r>
-    </w:p>
-    <w:p>
-      <w:pPr>
-        <w:pStyle w:val="Compact"/>
-        <w:numPr>
-          <w:numId w:val="1020"/>
-          <w:ilvl w:val="0"/>
-        </w:numPr>
-      </w:pPr>
-      <w:r>
-        <w:t xml:space="preserve">http://www.mirekw.com/ca/whatis_mcell.html</w:t>
-      </w:r>
-    </w:p>
-    <w:p>
-      <w:pPr>
-        <w:pStyle w:val="Compact"/>
-        <w:numPr>
-          <w:numId w:val="1020"/>
-          <w:ilvl w:val="0"/>
-        </w:numPr>
-      </w:pPr>
-      <w:r>
-        <w:t xml:space="preserve">https://medium.com/angular-japan-user-group/why-developers-and-companies-choose-angular-4c9ba6098e1c</w:t>
-      </w:r>
-    </w:p>
-    <w:p>
-      <w:pPr>
-        <w:pStyle w:val="Compact"/>
-        <w:numPr>
-          <w:numId w:val="1020"/>
+          <w:numId w:val="1023"/>
           <w:ilvl w:val="0"/>
         </w:numPr>
       </w:pPr>
@@ -5798,6 +6124,118 @@
     </w:lvl>
     <w:lvl w:ilvl="8">
       <w:start w:val="1"/>
+      <w:numFmt w:val="decimal"/>
+      <w:lvlText w:val="%9."/>
+      <w:lvlJc w:val="left"/>
+      <w:pPr>
+        <w:tabs>
+          <w:tab w:val="num" w:pos="5760"/>
+        </w:tabs>
+        <w:ind w:left="6240" w:hanging="480"/>
+      </w:pPr>
+    </w:lvl>
+  </w:abstractNum>
+  <w:abstractNum w:abstractNumId="99413">
+    <w:nsid w:val="47261bad"/>
+    <w:multiLevelType w:val="multilevel"/>
+    <w:lvl w:ilvl="0">
+      <w:start w:val="3"/>
+      <w:numFmt w:val="decimal"/>
+      <w:lvlText w:val="%1."/>
+      <w:lvlJc w:val="left"/>
+      <w:pPr>
+        <w:tabs>
+          <w:tab w:val="num" w:pos="0"/>
+        </w:tabs>
+        <w:ind w:left="480" w:hanging="480"/>
+      </w:pPr>
+    </w:lvl>
+    <w:lvl w:ilvl="1">
+      <w:start w:val="3"/>
+      <w:numFmt w:val="decimal"/>
+      <w:lvlText w:val="%2."/>
+      <w:lvlJc w:val="left"/>
+      <w:pPr>
+        <w:tabs>
+          <w:tab w:val="num" w:pos="720"/>
+        </w:tabs>
+        <w:ind w:left="1200" w:hanging="480"/>
+      </w:pPr>
+    </w:lvl>
+    <w:lvl w:ilvl="2">
+      <w:start w:val="3"/>
+      <w:numFmt w:val="decimal"/>
+      <w:lvlText w:val="%3."/>
+      <w:lvlJc w:val="left"/>
+      <w:pPr>
+        <w:tabs>
+          <w:tab w:val="num" w:pos="1440"/>
+        </w:tabs>
+        <w:ind w:left="1920" w:hanging="480"/>
+      </w:pPr>
+    </w:lvl>
+    <w:lvl w:ilvl="3">
+      <w:start w:val="3"/>
+      <w:numFmt w:val="decimal"/>
+      <w:lvlText w:val="%4."/>
+      <w:lvlJc w:val="left"/>
+      <w:pPr>
+        <w:tabs>
+          <w:tab w:val="num" w:pos="2160"/>
+        </w:tabs>
+        <w:ind w:left="2640" w:hanging="480"/>
+      </w:pPr>
+    </w:lvl>
+    <w:lvl w:ilvl="4">
+      <w:start w:val="3"/>
+      <w:numFmt w:val="decimal"/>
+      <w:lvlText w:val="%5."/>
+      <w:lvlJc w:val="left"/>
+      <w:pPr>
+        <w:tabs>
+          <w:tab w:val="num" w:pos="2880"/>
+        </w:tabs>
+        <w:ind w:left="3360" w:hanging="480"/>
+      </w:pPr>
+    </w:lvl>
+    <w:lvl w:ilvl="5">
+      <w:start w:val="3"/>
+      <w:numFmt w:val="decimal"/>
+      <w:lvlText w:val="%6."/>
+      <w:lvlJc w:val="left"/>
+      <w:pPr>
+        <w:tabs>
+          <w:tab w:val="num" w:pos="3600"/>
+        </w:tabs>
+        <w:ind w:left="4080" w:hanging="480"/>
+      </w:pPr>
+    </w:lvl>
+    <w:lvl w:ilvl="6">
+      <w:start w:val="3"/>
+      <w:numFmt w:val="decimal"/>
+      <w:lvlText w:val="%7."/>
+      <w:lvlJc w:val="left"/>
+      <w:pPr>
+        <w:tabs>
+          <w:tab w:val="num" w:pos="4320"/>
+        </w:tabs>
+        <w:ind w:left="4800" w:hanging="480"/>
+      </w:pPr>
+    </w:lvl>
+    <w:lvl w:ilvl="7">
+      <w:start w:val="3"/>
+      <w:numFmt w:val="decimal"/>
+      <w:lvlText w:val="%8."/>
+      <w:lvlJc w:val="left"/>
+      <w:pPr>
+        <w:tabs>
+          <w:tab w:val="num" w:pos="5040"/>
+        </w:tabs>
+        <w:ind w:left="5520" w:hanging="480"/>
+      </w:pPr>
+    </w:lvl>
+    <w:lvl w:ilvl="8">
+      <w:start w:val="3"/>
       <w:numFmt w:val="decimal"/>
       <w:lvlText w:val="%9."/>
       <w:lvlJc w:val="left"/>
@@ -5924,9 +6362,72 @@
     <w:abstractNumId w:val="991"/>
   </w:num>
   <w:num w:numId="1019">
+    <w:abstractNumId w:val="99411"/>
+    <w:lvlOverride w:ilvl="0">
+      <w:startOverride w:val="1"/>
+    </w:lvlOverride>
+    <w:lvlOverride w:ilvl="1">
+      <w:startOverride w:val="1"/>
+    </w:lvlOverride>
+    <w:lvlOverride w:ilvl="2">
+      <w:startOverride w:val="1"/>
+    </w:lvlOverride>
+    <w:lvlOverride w:ilvl="3">
+      <w:startOverride w:val="1"/>
+    </w:lvlOverride>
+    <w:lvlOverride w:ilvl="4">
+      <w:startOverride w:val="1"/>
+    </w:lvlOverride>
+    <w:lvlOverride w:ilvl="5">
+      <w:startOverride w:val="1"/>
+    </w:lvlOverride>
+    <w:lvlOverride w:ilvl="6">
+      <w:startOverride w:val="1"/>
+    </w:lvlOverride>
+    <w:lvlOverride w:ilvl="7">
+      <w:startOverride w:val="1"/>
+    </w:lvlOverride>
+    <w:lvlOverride w:ilvl="8">
+      <w:startOverride w:val="1"/>
+    </w:lvlOverride>
+  </w:num>
+  <w:num w:numId="1020">
     <w:abstractNumId w:val="991"/>
   </w:num>
-  <w:num w:numId="1020">
+  <w:num w:numId="1021">
+    <w:abstractNumId w:val="99413"/>
+    <w:lvlOverride w:ilvl="0">
+      <w:startOverride w:val="3"/>
+    </w:lvlOverride>
+    <w:lvlOverride w:ilvl="1">
+      <w:startOverride w:val="3"/>
+    </w:lvlOverride>
+    <w:lvlOverride w:ilvl="2">
+      <w:startOverride w:val="3"/>
+    </w:lvlOverride>
+    <w:lvlOverride w:ilvl="3">
+      <w:startOverride w:val="3"/>
+    </w:lvlOverride>
+    <w:lvlOverride w:ilvl="4">
+      <w:startOverride w:val="3"/>
+    </w:lvlOverride>
+    <w:lvlOverride w:ilvl="5">
+      <w:startOverride w:val="3"/>
+    </w:lvlOverride>
+    <w:lvlOverride w:ilvl="6">
+      <w:startOverride w:val="3"/>
+    </w:lvlOverride>
+    <w:lvlOverride w:ilvl="7">
+      <w:startOverride w:val="3"/>
+    </w:lvlOverride>
+    <w:lvlOverride w:ilvl="8">
+      <w:startOverride w:val="3"/>
+    </w:lvlOverride>
+  </w:num>
+  <w:num w:numId="1022">
+    <w:abstractNumId w:val="991"/>
+  </w:num>
+  <w:num w:numId="1023">
     <w:abstractNumId w:val="99411"/>
     <w:lvlOverride w:ilvl="0">
       <w:startOverride w:val="1"/>

</xml_diff>